<commit_message>
finished the first draft for proj retrospective. need design and profread
</commit_message>
<xml_diff>
--- a/Documentation/SPFinalDocProjectRetrospective.docx
+++ b/Documentation/SPFinalDocProjectRetrospective.docx
@@ -1024,38 +1024,7 @@
           <w:szCs w:val="24"/>
         </w:rPr>
         <w:tab/>
-      </w:r>
-      <w:r>
-        <w:rPr>
-          <w:rFonts w:ascii="Times New Roman" w:hAnsi="Times New Roman" w:cs="Times New Roman"/>
-          <w:sz w:val="24"/>
-          <w:szCs w:val="24"/>
-        </w:rPr>
-        <w:t xml:space="preserve">Sprint </w:t>
-      </w:r>
-      <w:r>
-        <w:rPr>
-          <w:rFonts w:ascii="Times New Roman" w:hAnsi="Times New Roman" w:cs="Times New Roman"/>
-          <w:sz w:val="24"/>
-          <w:szCs w:val="24"/>
-        </w:rPr>
-        <w:t>2</w:t>
-      </w:r>
-      <w:r>
-        <w:rPr>
-          <w:rFonts w:ascii="Times New Roman" w:hAnsi="Times New Roman" w:cs="Times New Roman"/>
-          <w:sz w:val="24"/>
-          <w:szCs w:val="24"/>
-        </w:rPr>
-        <w:t xml:space="preserve"> – Week</w:t>
-      </w:r>
-      <w:r>
-        <w:rPr>
-          <w:rFonts w:ascii="Times New Roman" w:hAnsi="Times New Roman" w:cs="Times New Roman"/>
-          <w:sz w:val="24"/>
-          <w:szCs w:val="24"/>
-        </w:rPr>
-        <w:t xml:space="preserve"> 2</w:t>
+        <w:t>Sprint 2 – Week 2</w:t>
       </w:r>
       <w:r>
         <w:rPr>
@@ -1114,38 +1083,7 @@
           <w:szCs w:val="24"/>
         </w:rPr>
         <w:tab/>
-      </w:r>
-      <w:r>
-        <w:rPr>
-          <w:rFonts w:ascii="Times New Roman" w:hAnsi="Times New Roman" w:cs="Times New Roman"/>
-          <w:sz w:val="24"/>
-          <w:szCs w:val="24"/>
-        </w:rPr>
-        <w:t>Sprint</w:t>
-      </w:r>
-      <w:r>
-        <w:rPr>
-          <w:rFonts w:ascii="Times New Roman" w:hAnsi="Times New Roman" w:cs="Times New Roman"/>
-          <w:sz w:val="24"/>
-          <w:szCs w:val="24"/>
-        </w:rPr>
-        <w:t xml:space="preserve"> 3</w:t>
-      </w:r>
-      <w:r>
-        <w:rPr>
-          <w:rFonts w:ascii="Times New Roman" w:hAnsi="Times New Roman" w:cs="Times New Roman"/>
-          <w:sz w:val="24"/>
-          <w:szCs w:val="24"/>
-        </w:rPr>
-        <w:t xml:space="preserve"> – Week</w:t>
-      </w:r>
-      <w:r>
-        <w:rPr>
-          <w:rFonts w:ascii="Times New Roman" w:hAnsi="Times New Roman" w:cs="Times New Roman"/>
-          <w:sz w:val="24"/>
-          <w:szCs w:val="24"/>
-        </w:rPr>
-        <w:t xml:space="preserve"> </w:t>
+        <w:t xml:space="preserve">Sprint 3 – Week </w:t>
       </w:r>
       <w:r>
         <w:rPr>
@@ -1205,38 +1143,7 @@
           <w:szCs w:val="24"/>
         </w:rPr>
         <w:tab/>
-      </w:r>
-      <w:r>
-        <w:rPr>
-          <w:rFonts w:ascii="Times New Roman" w:hAnsi="Times New Roman" w:cs="Times New Roman"/>
-          <w:sz w:val="24"/>
-          <w:szCs w:val="24"/>
-        </w:rPr>
-        <w:t xml:space="preserve">Sprint </w:t>
-      </w:r>
-      <w:r>
-        <w:rPr>
-          <w:rFonts w:ascii="Times New Roman" w:hAnsi="Times New Roman" w:cs="Times New Roman"/>
-          <w:sz w:val="24"/>
-          <w:szCs w:val="24"/>
-        </w:rPr>
-        <w:t>4</w:t>
-      </w:r>
-      <w:r>
-        <w:rPr>
-          <w:rFonts w:ascii="Times New Roman" w:hAnsi="Times New Roman" w:cs="Times New Roman"/>
-          <w:sz w:val="24"/>
-          <w:szCs w:val="24"/>
-        </w:rPr>
-        <w:t xml:space="preserve"> – Week</w:t>
-      </w:r>
-      <w:r>
-        <w:rPr>
-          <w:rFonts w:ascii="Times New Roman" w:hAnsi="Times New Roman" w:cs="Times New Roman"/>
-          <w:sz w:val="24"/>
-          <w:szCs w:val="24"/>
-        </w:rPr>
-        <w:t xml:space="preserve"> </w:t>
+        <w:t xml:space="preserve">Sprint 4 – Week </w:t>
       </w:r>
       <w:r>
         <w:rPr>
@@ -1288,38 +1195,7 @@
           <w:szCs w:val="24"/>
         </w:rPr>
         <w:tab/>
-      </w:r>
-      <w:r>
-        <w:rPr>
-          <w:rFonts w:ascii="Times New Roman" w:hAnsi="Times New Roman" w:cs="Times New Roman"/>
-          <w:sz w:val="24"/>
-          <w:szCs w:val="24"/>
-        </w:rPr>
-        <w:t xml:space="preserve">Sprint </w:t>
-      </w:r>
-      <w:r>
-        <w:rPr>
-          <w:rFonts w:ascii="Times New Roman" w:hAnsi="Times New Roman" w:cs="Times New Roman"/>
-          <w:sz w:val="24"/>
-          <w:szCs w:val="24"/>
-        </w:rPr>
-        <w:t>5</w:t>
-      </w:r>
-      <w:r>
-        <w:rPr>
-          <w:rFonts w:ascii="Times New Roman" w:hAnsi="Times New Roman" w:cs="Times New Roman"/>
-          <w:sz w:val="24"/>
-          <w:szCs w:val="24"/>
-        </w:rPr>
-        <w:t xml:space="preserve"> – Week</w:t>
-      </w:r>
-      <w:r>
-        <w:rPr>
-          <w:rFonts w:ascii="Times New Roman" w:hAnsi="Times New Roman" w:cs="Times New Roman"/>
-          <w:sz w:val="24"/>
-          <w:szCs w:val="24"/>
-        </w:rPr>
-        <w:t xml:space="preserve"> </w:t>
+        <w:t xml:space="preserve">Sprint 5 – Week </w:t>
       </w:r>
       <w:r>
         <w:rPr>
@@ -1372,30 +1248,7 @@
           <w:szCs w:val="24"/>
         </w:rPr>
         <w:tab/>
-      </w:r>
-      <w:r>
-        <w:rPr>
-          <w:rFonts w:ascii="Times New Roman" w:hAnsi="Times New Roman" w:cs="Times New Roman"/>
-          <w:sz w:val="24"/>
-          <w:szCs w:val="24"/>
-        </w:rPr>
-        <w:t xml:space="preserve">Sprint </w:t>
-      </w:r>
-      <w:r>
-        <w:rPr>
-          <w:rFonts w:ascii="Times New Roman" w:hAnsi="Times New Roman" w:cs="Times New Roman"/>
-          <w:sz w:val="24"/>
-          <w:szCs w:val="24"/>
-        </w:rPr>
-        <w:t>6</w:t>
-      </w:r>
-      <w:r>
-        <w:rPr>
-          <w:rFonts w:ascii="Times New Roman" w:hAnsi="Times New Roman" w:cs="Times New Roman"/>
-          <w:sz w:val="24"/>
-          <w:szCs w:val="24"/>
-        </w:rPr>
-        <w:t xml:space="preserve"> – Week </w:t>
+        <w:t xml:space="preserve">Sprint 6 – Week </w:t>
       </w:r>
       <w:r>
         <w:rPr>
@@ -1447,30 +1300,7 @@
           <w:szCs w:val="24"/>
         </w:rPr>
         <w:tab/>
-      </w:r>
-      <w:r>
-        <w:rPr>
-          <w:rFonts w:ascii="Times New Roman" w:hAnsi="Times New Roman" w:cs="Times New Roman"/>
-          <w:sz w:val="24"/>
-          <w:szCs w:val="24"/>
-        </w:rPr>
-        <w:t xml:space="preserve">Sprint </w:t>
-      </w:r>
-      <w:r>
-        <w:rPr>
-          <w:rFonts w:ascii="Times New Roman" w:hAnsi="Times New Roman" w:cs="Times New Roman"/>
-          <w:sz w:val="24"/>
-          <w:szCs w:val="24"/>
-        </w:rPr>
-        <w:t>7</w:t>
-      </w:r>
-      <w:r>
-        <w:rPr>
-          <w:rFonts w:ascii="Times New Roman" w:hAnsi="Times New Roman" w:cs="Times New Roman"/>
-          <w:sz w:val="24"/>
-          <w:szCs w:val="24"/>
-        </w:rPr>
-        <w:t xml:space="preserve"> – Week </w:t>
+        <w:t xml:space="preserve">Sprint 7 – Week </w:t>
       </w:r>
       <w:r>
         <w:rPr>
@@ -1522,30 +1352,7 @@
           <w:szCs w:val="24"/>
         </w:rPr>
         <w:tab/>
-      </w:r>
-      <w:r>
-        <w:rPr>
-          <w:rFonts w:ascii="Times New Roman" w:hAnsi="Times New Roman" w:cs="Times New Roman"/>
-          <w:sz w:val="24"/>
-          <w:szCs w:val="24"/>
-        </w:rPr>
-        <w:t xml:space="preserve">Sprint </w:t>
-      </w:r>
-      <w:r>
-        <w:rPr>
-          <w:rFonts w:ascii="Times New Roman" w:hAnsi="Times New Roman" w:cs="Times New Roman"/>
-          <w:sz w:val="24"/>
-          <w:szCs w:val="24"/>
-        </w:rPr>
-        <w:t>8</w:t>
-      </w:r>
-      <w:r>
-        <w:rPr>
-          <w:rFonts w:ascii="Times New Roman" w:hAnsi="Times New Roman" w:cs="Times New Roman"/>
-          <w:sz w:val="24"/>
-          <w:szCs w:val="24"/>
-        </w:rPr>
-        <w:t xml:space="preserve"> – Week </w:t>
+        <w:t xml:space="preserve">Sprint 8 – Week </w:t>
       </w:r>
       <w:r>
         <w:rPr>
@@ -1605,30 +1412,7 @@
           <w:szCs w:val="24"/>
         </w:rPr>
         <w:tab/>
-      </w:r>
-      <w:r>
-        <w:rPr>
-          <w:rFonts w:ascii="Times New Roman" w:hAnsi="Times New Roman" w:cs="Times New Roman"/>
-          <w:sz w:val="24"/>
-          <w:szCs w:val="24"/>
-        </w:rPr>
-        <w:t xml:space="preserve">Sprint </w:t>
-      </w:r>
-      <w:r>
-        <w:rPr>
-          <w:rFonts w:ascii="Times New Roman" w:hAnsi="Times New Roman" w:cs="Times New Roman"/>
-          <w:sz w:val="24"/>
-          <w:szCs w:val="24"/>
-        </w:rPr>
-        <w:t>9</w:t>
-      </w:r>
-      <w:r>
-        <w:rPr>
-          <w:rFonts w:ascii="Times New Roman" w:hAnsi="Times New Roman" w:cs="Times New Roman"/>
-          <w:sz w:val="24"/>
-          <w:szCs w:val="24"/>
-        </w:rPr>
-        <w:t xml:space="preserve"> – Week </w:t>
+        <w:t xml:space="preserve">Sprint 9 – Week </w:t>
       </w:r>
       <w:r>
         <w:rPr>
@@ -1730,7 +1514,119 @@
           <w:sz w:val="24"/>
           <w:szCs w:val="24"/>
         </w:rPr>
-        <w:t>::::::::</w:t>
+        <w:t>:</w:t>
+      </w:r>
+    </w:p>
+    <w:p>
+      <w:pPr>
+        <w:rPr>
+          <w:rFonts w:ascii="Times New Roman" w:hAnsi="Times New Roman" w:cs="Times New Roman"/>
+          <w:sz w:val="24"/>
+          <w:szCs w:val="24"/>
+        </w:rPr>
+      </w:pPr>
+      <w:r>
+        <w:rPr>
+          <w:rFonts w:ascii="Times New Roman" w:hAnsi="Times New Roman" w:cs="Times New Roman"/>
+          <w:sz w:val="24"/>
+          <w:szCs w:val="24"/>
+        </w:rPr>
+        <w:tab/>
+      </w:r>
+      <w:r>
+        <w:rPr>
+          <w:rFonts w:ascii="Times New Roman" w:hAnsi="Times New Roman" w:cs="Times New Roman"/>
+          <w:sz w:val="24"/>
+          <w:szCs w:val="24"/>
+        </w:rPr>
+        <w:t xml:space="preserve">There are only a couple of things that we would change if we were to start all over, but now knowing what to do, how long things will take, what works and what does not. </w:t>
+      </w:r>
+    </w:p>
+    <w:p>
+      <w:pPr>
+        <w:rPr>
+          <w:rFonts w:ascii="Times New Roman" w:hAnsi="Times New Roman" w:cs="Times New Roman"/>
+          <w:sz w:val="24"/>
+          <w:szCs w:val="24"/>
+        </w:rPr>
+      </w:pPr>
+      <w:r>
+        <w:rPr>
+          <w:rFonts w:ascii="Times New Roman" w:hAnsi="Times New Roman" w:cs="Times New Roman"/>
+          <w:sz w:val="24"/>
+          <w:szCs w:val="24"/>
+        </w:rPr>
+        <w:tab/>
+        <w:t>To begin with, and probably the most important thing,</w:t>
+      </w:r>
+      <w:r>
+        <w:rPr>
+          <w:rFonts w:ascii="Times New Roman" w:hAnsi="Times New Roman" w:cs="Times New Roman"/>
+          <w:sz w:val="24"/>
+          <w:szCs w:val="24"/>
+        </w:rPr>
+        <w:t xml:space="preserve"> </w:t>
+      </w:r>
+      <w:r>
+        <w:rPr>
+          <w:rFonts w:ascii="Times New Roman" w:hAnsi="Times New Roman" w:cs="Times New Roman"/>
+          <w:sz w:val="24"/>
+          <w:szCs w:val="24"/>
+        </w:rPr>
+        <w:t xml:space="preserve">we would change how we approached the project </w:t>
+      </w:r>
+      <w:r>
+        <w:rPr>
+          <w:rFonts w:ascii="Times New Roman" w:hAnsi="Times New Roman" w:cs="Times New Roman"/>
+          <w:sz w:val="24"/>
+          <w:szCs w:val="24"/>
+        </w:rPr>
+        <w:t xml:space="preserve">and decided that we wanted to do. The main reason why we chose to do this way is because there was a possibility of finding something that we could not do, and that thing could hold us of from delivering anything at all. Instead, we decided to create a dashboard and do a lot of skills for misty. However, the most important for the client was translation, which was a skill that we were afraid of not being able to deliver properly. Knowing now that translation is possible to do using the bots, we would have changed to only do a translation application and make that a big skill with lots of different functionalities. This would solve lots of problems that we faced during the project and make the workload of the whole project a little fairer than what it turned out to be. </w:t>
+      </w:r>
+    </w:p>
+    <w:p>
+      <w:pPr>
+        <w:rPr>
+          <w:rFonts w:ascii="Times New Roman" w:hAnsi="Times New Roman" w:cs="Times New Roman"/>
+          <w:sz w:val="24"/>
+          <w:szCs w:val="24"/>
+        </w:rPr>
+      </w:pPr>
+      <w:r>
+        <w:rPr>
+          <w:rFonts w:ascii="Times New Roman" w:hAnsi="Times New Roman" w:cs="Times New Roman"/>
+          <w:sz w:val="24"/>
+          <w:szCs w:val="24"/>
+        </w:rPr>
+        <w:tab/>
+        <w:t>In addition to that,</w:t>
+      </w:r>
+      <w:r>
+        <w:rPr>
+          <w:rFonts w:ascii="Times New Roman" w:hAnsi="Times New Roman" w:cs="Times New Roman"/>
+          <w:sz w:val="24"/>
+          <w:szCs w:val="24"/>
+        </w:rPr>
+        <w:t xml:space="preserve"> we would have worked more closely in the communication between robots. It took a lot of time and work to try to make the communication between robots work and we just managed to do it in some of the places. Even though it was on our priorities list, it turned out to be way harder than any other part in the project. </w:t>
+      </w:r>
+    </w:p>
+    <w:p>
+      <w:pPr>
+        <w:rPr>
+          <w:rFonts w:ascii="Times New Roman" w:hAnsi="Times New Roman" w:cs="Times New Roman"/>
+          <w:sz w:val="24"/>
+          <w:szCs w:val="24"/>
+        </w:rPr>
+      </w:pPr>
+      <w:r>
+        <w:rPr>
+          <w:rFonts w:ascii="Times New Roman" w:hAnsi="Times New Roman" w:cs="Times New Roman"/>
+          <w:sz w:val="24"/>
+          <w:szCs w:val="24"/>
+        </w:rPr>
+        <w:lastRenderedPageBreak/>
+        <w:tab/>
+        <w:t xml:space="preserve">Lastly, we would also have changed the timeline a bit. With complete knowledge of how long things would take, changing the timeline to match more closely the resources needed for each task would help us to be a little more precise in our sprint division and work division. </w:t>
       </w:r>
     </w:p>
     <w:sectPr>

</xml_diff>

<commit_message>
checked the grammar and fixed design, still missing to fix page numers for table of contents
</commit_message>
<xml_diff>
--- a/Documentation/SPFinalDocProjectRetrospective.docx
+++ b/Documentation/SPFinalDocProjectRetrospective.docx
@@ -330,27 +330,16 @@
           <w:sz w:val="24"/>
           <w:szCs w:val="24"/>
         </w:rPr>
-        <w:t>GENERAL INFORMATION ............................................................................................2</w:t>
-      </w:r>
-    </w:p>
-    <w:p>
-      <w:pPr>
-        <w:spacing w:line="480" w:lineRule="auto"/>
+        <w:t>SUCCESS……………………</w:t>
+      </w:r>
+      <w:r>
         <w:rPr>
           <w:rFonts w:ascii="Times New Roman" w:eastAsia="Times New Roman" w:hAnsi="Times New Roman" w:cs="Times New Roman"/>
           <w:color w:val="000000" w:themeColor="text1"/>
           <w:sz w:val="24"/>
           <w:szCs w:val="24"/>
         </w:rPr>
-      </w:pPr>
-      <w:r>
-        <w:rPr>
-          <w:rFonts w:ascii="Times New Roman" w:eastAsia="Times New Roman" w:hAnsi="Times New Roman" w:cs="Times New Roman"/>
-          <w:color w:val="000000" w:themeColor="text1"/>
-          <w:sz w:val="24"/>
-          <w:szCs w:val="24"/>
-        </w:rPr>
-        <w:t xml:space="preserve">               Overview .........................................................................................................................3</w:t>
+        <w:t>............................................................................................2</w:t>
       </w:r>
     </w:p>
     <w:p>
@@ -375,11 +364,61 @@
           <w:sz w:val="24"/>
           <w:szCs w:val="24"/>
         </w:rPr>
-        <w:t>STARTING OUT…............................................................................................................4</w:t>
-      </w:r>
-    </w:p>
-    <w:p>
-      <w:pPr>
+        <w:t>LESSONS LEA</w:t>
+      </w:r>
+      <w:r>
+        <w:rPr>
+          <w:rFonts w:ascii="Times New Roman" w:eastAsia="Times New Roman" w:hAnsi="Times New Roman" w:cs="Times New Roman"/>
+          <w:color w:val="000000" w:themeColor="text1"/>
+          <w:sz w:val="24"/>
+          <w:szCs w:val="24"/>
+        </w:rPr>
+        <w:t>R</w:t>
+      </w:r>
+      <w:r>
+        <w:rPr>
+          <w:rFonts w:ascii="Times New Roman" w:eastAsia="Times New Roman" w:hAnsi="Times New Roman" w:cs="Times New Roman"/>
+          <w:color w:val="000000" w:themeColor="text1"/>
+          <w:sz w:val="24"/>
+          <w:szCs w:val="24"/>
+        </w:rPr>
+        <w:t>NED</w:t>
+      </w:r>
+      <w:r>
+        <w:rPr>
+          <w:rFonts w:ascii="Times New Roman" w:eastAsia="Times New Roman" w:hAnsi="Times New Roman" w:cs="Times New Roman"/>
+          <w:color w:val="000000" w:themeColor="text1"/>
+          <w:sz w:val="24"/>
+          <w:szCs w:val="24"/>
+        </w:rPr>
+        <w:t>…..............................</w:t>
+      </w:r>
+      <w:r>
+        <w:rPr>
+          <w:rFonts w:ascii="Times New Roman" w:eastAsia="Times New Roman" w:hAnsi="Times New Roman" w:cs="Times New Roman"/>
+          <w:color w:val="000000" w:themeColor="text1"/>
+          <w:sz w:val="24"/>
+          <w:szCs w:val="24"/>
+        </w:rPr>
+        <w:t>....</w:t>
+      </w:r>
+      <w:r>
+        <w:rPr>
+          <w:rFonts w:ascii="Times New Roman" w:eastAsia="Times New Roman" w:hAnsi="Times New Roman" w:cs="Times New Roman"/>
+          <w:color w:val="000000" w:themeColor="text1"/>
+          <w:sz w:val="24"/>
+          <w:szCs w:val="24"/>
+        </w:rPr>
+        <w:t>..................................................................4</w:t>
+      </w:r>
+    </w:p>
+    <w:p>
+      <w:pPr>
+        <w:pStyle w:val="ListParagraph"/>
+        <w:numPr>
+          <w:ilvl w:val="0"/>
+          <w:numId w:val="1"/>
+        </w:numPr>
         <w:spacing w:line="480" w:lineRule="auto"/>
         <w:rPr>
           <w:rFonts w:ascii="Times New Roman" w:eastAsia="Times New Roman" w:hAnsi="Times New Roman" w:cs="Times New Roman"/>
@@ -395,11 +434,75 @@
           <w:sz w:val="24"/>
           <w:szCs w:val="24"/>
         </w:rPr>
-        <w:t xml:space="preserve">               Navigating Misty Robotics Website ...............................................................................5</w:t>
-      </w:r>
-    </w:p>
-    <w:p>
-      <w:pPr>
+        <w:t>PROJECT TIMELINE</w:t>
+      </w:r>
+      <w:r>
+        <w:rPr>
+          <w:rFonts w:ascii="Times New Roman" w:eastAsia="Times New Roman" w:hAnsi="Times New Roman" w:cs="Times New Roman"/>
+          <w:color w:val="000000" w:themeColor="text1"/>
+          <w:sz w:val="24"/>
+          <w:szCs w:val="24"/>
+        </w:rPr>
+        <w:t>.............................................................</w:t>
+      </w:r>
+      <w:r>
+        <w:rPr>
+          <w:rFonts w:ascii="Times New Roman" w:eastAsia="Times New Roman" w:hAnsi="Times New Roman" w:cs="Times New Roman"/>
+          <w:color w:val="000000" w:themeColor="text1"/>
+          <w:sz w:val="24"/>
+          <w:szCs w:val="24"/>
+        </w:rPr>
+        <w:t>....</w:t>
+      </w:r>
+      <w:r>
+        <w:rPr>
+          <w:rFonts w:ascii="Times New Roman" w:eastAsia="Times New Roman" w:hAnsi="Times New Roman" w:cs="Times New Roman"/>
+          <w:color w:val="000000" w:themeColor="text1"/>
+          <w:sz w:val="24"/>
+          <w:szCs w:val="24"/>
+        </w:rPr>
+        <w:t>.....</w:t>
+      </w:r>
+      <w:r>
+        <w:rPr>
+          <w:rFonts w:ascii="Times New Roman" w:eastAsia="Times New Roman" w:hAnsi="Times New Roman" w:cs="Times New Roman"/>
+          <w:color w:val="000000" w:themeColor="text1"/>
+          <w:sz w:val="24"/>
+          <w:szCs w:val="24"/>
+        </w:rPr>
+        <w:t>...................</w:t>
+      </w:r>
+      <w:r>
+        <w:rPr>
+          <w:rFonts w:ascii="Times New Roman" w:eastAsia="Times New Roman" w:hAnsi="Times New Roman" w:cs="Times New Roman"/>
+          <w:color w:val="000000" w:themeColor="text1"/>
+          <w:sz w:val="24"/>
+          <w:szCs w:val="24"/>
+        </w:rPr>
+        <w:t>......</w:t>
+      </w:r>
+      <w:r>
+        <w:rPr>
+          <w:rFonts w:ascii="Times New Roman" w:eastAsia="Times New Roman" w:hAnsi="Times New Roman" w:cs="Times New Roman"/>
+          <w:color w:val="000000" w:themeColor="text1"/>
+          <w:sz w:val="24"/>
+          <w:szCs w:val="24"/>
+        </w:rPr>
+        <w:t>.</w:t>
+      </w:r>
+      <w:r>
+        <w:rPr>
+          <w:rFonts w:ascii="Times New Roman" w:eastAsia="Times New Roman" w:hAnsi="Times New Roman" w:cs="Times New Roman"/>
+          <w:color w:val="000000" w:themeColor="text1"/>
+          <w:sz w:val="24"/>
+          <w:szCs w:val="24"/>
+        </w:rPr>
+        <w:t>.........5</w:t>
+      </w:r>
+    </w:p>
+    <w:p>
+      <w:pPr>
+        <w:pStyle w:val="ListParagraph"/>
         <w:spacing w:line="480" w:lineRule="auto"/>
         <w:rPr>
           <w:rFonts w:ascii="Times New Roman" w:eastAsia="Times New Roman" w:hAnsi="Times New Roman" w:cs="Times New Roman"/>
@@ -415,8 +518,102 @@
           <w:sz w:val="24"/>
           <w:szCs w:val="24"/>
         </w:rPr>
-        <w:t xml:space="preserve">               Running Skills .............................................................................................................. 12</w:t>
-      </w:r>
+        <w:t xml:space="preserve"> Sprints Summary</w:t>
+      </w:r>
+      <w:r>
+        <w:rPr>
+          <w:rFonts w:ascii="Times New Roman" w:eastAsia="Times New Roman" w:hAnsi="Times New Roman" w:cs="Times New Roman"/>
+          <w:color w:val="000000" w:themeColor="text1"/>
+          <w:sz w:val="24"/>
+          <w:szCs w:val="24"/>
+        </w:rPr>
+        <w:t>................................................................</w:t>
+      </w:r>
+      <w:r>
+        <w:rPr>
+          <w:rFonts w:ascii="Times New Roman" w:eastAsia="Times New Roman" w:hAnsi="Times New Roman" w:cs="Times New Roman"/>
+          <w:color w:val="000000" w:themeColor="text1"/>
+          <w:sz w:val="24"/>
+          <w:szCs w:val="24"/>
+        </w:rPr>
+        <w:t>................................</w:t>
+      </w:r>
+      <w:r>
+        <w:rPr>
+          <w:rFonts w:ascii="Times New Roman" w:eastAsia="Times New Roman" w:hAnsi="Times New Roman" w:cs="Times New Roman"/>
+          <w:color w:val="000000" w:themeColor="text1"/>
+          <w:sz w:val="24"/>
+          <w:szCs w:val="24"/>
+        </w:rPr>
+        <w:t>...............</w:t>
+      </w:r>
+      <w:r>
+        <w:rPr>
+          <w:rFonts w:ascii="Times New Roman" w:eastAsia="Times New Roman" w:hAnsi="Times New Roman" w:cs="Times New Roman"/>
+          <w:color w:val="000000" w:themeColor="text1"/>
+          <w:sz w:val="24"/>
+          <w:szCs w:val="24"/>
+        </w:rPr>
+        <w:t>..</w:t>
+      </w:r>
+      <w:r>
+        <w:rPr>
+          <w:rFonts w:ascii="Times New Roman" w:eastAsia="Times New Roman" w:hAnsi="Times New Roman" w:cs="Times New Roman"/>
+          <w:color w:val="000000" w:themeColor="text1"/>
+          <w:sz w:val="24"/>
+          <w:szCs w:val="24"/>
+        </w:rPr>
+        <w:t>5</w:t>
+      </w:r>
+    </w:p>
+    <w:p>
+      <w:pPr>
+        <w:pStyle w:val="ListParagraph"/>
+        <w:numPr>
+          <w:ilvl w:val="0"/>
+          <w:numId w:val="1"/>
+        </w:numPr>
+        <w:spacing w:line="480" w:lineRule="auto"/>
+        <w:rPr>
+          <w:rFonts w:ascii="Times New Roman" w:eastAsia="Times New Roman" w:hAnsi="Times New Roman" w:cs="Times New Roman"/>
+          <w:color w:val="000000" w:themeColor="text1"/>
+          <w:sz w:val="24"/>
+          <w:szCs w:val="24"/>
+        </w:rPr>
+      </w:pPr>
+      <w:r>
+        <w:rPr>
+          <w:rFonts w:ascii="Times New Roman" w:eastAsia="Times New Roman" w:hAnsi="Times New Roman" w:cs="Times New Roman"/>
+          <w:color w:val="000000" w:themeColor="text1"/>
+          <w:sz w:val="24"/>
+          <w:szCs w:val="24"/>
+        </w:rPr>
+        <w:t>CONCLUSION……………………………………………………………………………1</w:t>
+      </w:r>
+    </w:p>
+    <w:p>
+      <w:pPr>
+        <w:spacing w:line="480" w:lineRule="auto"/>
+        <w:ind w:left="360"/>
+        <w:rPr>
+          <w:rFonts w:ascii="Times New Roman" w:eastAsia="Times New Roman" w:hAnsi="Times New Roman" w:cs="Times New Roman"/>
+          <w:color w:val="000000" w:themeColor="text1"/>
+          <w:sz w:val="24"/>
+          <w:szCs w:val="24"/>
+        </w:rPr>
+      </w:pPr>
+    </w:p>
+    <w:p>
+      <w:pPr>
+        <w:spacing w:line="480" w:lineRule="auto"/>
+        <w:ind w:left="360"/>
+        <w:rPr>
+          <w:rFonts w:ascii="Times New Roman" w:eastAsia="Times New Roman" w:hAnsi="Times New Roman" w:cs="Times New Roman"/>
+          <w:color w:val="000000" w:themeColor="text1"/>
+          <w:sz w:val="24"/>
+          <w:szCs w:val="24"/>
+        </w:rPr>
+      </w:pPr>
     </w:p>
     <w:p>
       <w:pPr>
@@ -437,65 +634,36 @@
     <w:p/>
     <w:p/>
     <w:p/>
-    <w:p/>
-    <w:p>
-      <w:pPr>
-        <w:rPr>
-          <w:rFonts w:ascii="Times New Roman" w:hAnsi="Times New Roman" w:cs="Times New Roman"/>
-          <w:sz w:val="24"/>
-          <w:szCs w:val="24"/>
-        </w:rPr>
-      </w:pPr>
-      <w:r>
-        <w:rPr>
-          <w:rFonts w:ascii="Times New Roman" w:hAnsi="Times New Roman" w:cs="Times New Roman"/>
-          <w:sz w:val="24"/>
-          <w:szCs w:val="24"/>
-        </w:rPr>
-        <w:lastRenderedPageBreak/>
-        <w:t>--------Simply plain text – will need someone to proofread and format the text ------</w:t>
-      </w:r>
-    </w:p>
-    <w:p>
-      <w:pPr>
-        <w:rPr>
-          <w:rFonts w:ascii="Times New Roman" w:hAnsi="Times New Roman" w:cs="Times New Roman"/>
-          <w:sz w:val="24"/>
-          <w:szCs w:val="24"/>
-        </w:rPr>
-      </w:pPr>
-    </w:p>
-    <w:p>
-      <w:pPr>
-        <w:rPr>
-          <w:rFonts w:ascii="Times New Roman" w:hAnsi="Times New Roman" w:cs="Times New Roman"/>
-          <w:sz w:val="24"/>
-          <w:szCs w:val="24"/>
-        </w:rPr>
-      </w:pPr>
-      <w:r>
-        <w:rPr>
-          <w:rFonts w:ascii="Times New Roman" w:hAnsi="Times New Roman" w:cs="Times New Roman"/>
-          <w:sz w:val="24"/>
-          <w:szCs w:val="24"/>
-        </w:rPr>
-        <w:t xml:space="preserve">What went </w:t>
-      </w:r>
-      <w:r>
-        <w:rPr>
-          <w:rFonts w:ascii="Times New Roman" w:hAnsi="Times New Roman" w:cs="Times New Roman"/>
-          <w:sz w:val="24"/>
-          <w:szCs w:val="24"/>
-        </w:rPr>
-        <w:t>right</w:t>
-      </w:r>
-      <w:r>
-        <w:rPr>
-          <w:rFonts w:ascii="Times New Roman" w:hAnsi="Times New Roman" w:cs="Times New Roman"/>
-          <w:sz w:val="24"/>
-          <w:szCs w:val="24"/>
-        </w:rPr>
-        <w:t xml:space="preserve"> with this project:</w:t>
+    <w:p>
+      <w:pPr>
+        <w:rPr>
+          <w:rFonts w:ascii="Times New Roman" w:hAnsi="Times New Roman" w:cs="Times New Roman"/>
+          <w:sz w:val="24"/>
+          <w:szCs w:val="24"/>
+        </w:rPr>
+      </w:pPr>
+    </w:p>
+    <w:p>
+      <w:pPr>
+        <w:rPr>
+          <w:rFonts w:ascii="Times New Roman" w:eastAsia="Times New Roman" w:hAnsi="Times New Roman" w:cs="Times New Roman"/>
+          <w:b/>
+          <w:bCs/>
+          <w:color w:val="7030A0"/>
+          <w:sz w:val="56"/>
+          <w:szCs w:val="56"/>
+        </w:rPr>
+      </w:pPr>
+      <w:r>
+        <w:rPr>
+          <w:rFonts w:ascii="Times New Roman" w:eastAsia="Times New Roman" w:hAnsi="Times New Roman" w:cs="Times New Roman"/>
+          <w:b/>
+          <w:bCs/>
+          <w:color w:val="7030A0"/>
+          <w:sz w:val="56"/>
+          <w:szCs w:val="56"/>
+        </w:rPr>
+        <w:t>Success</w:t>
       </w:r>
     </w:p>
     <w:p>
@@ -513,7 +681,87 @@
           <w:szCs w:val="24"/>
         </w:rPr>
         <w:tab/>
-        <w:t xml:space="preserve">We had good team meeting, and everyone helped and collaborated during each meeting proving valuable feedback. We used GitHub to share, update, and monitor code, which made it quite simple to collaborate and work. Our team was able to shut down almost </w:t>
+        <w:t>We had good team meeting</w:t>
+      </w:r>
+      <w:r>
+        <w:rPr>
+          <w:rFonts w:ascii="Times New Roman" w:hAnsi="Times New Roman" w:cs="Times New Roman"/>
+          <w:sz w:val="24"/>
+          <w:szCs w:val="24"/>
+        </w:rPr>
+        <w:t>s</w:t>
+      </w:r>
+      <w:r>
+        <w:rPr>
+          <w:rFonts w:ascii="Times New Roman" w:hAnsi="Times New Roman" w:cs="Times New Roman"/>
+          <w:sz w:val="24"/>
+          <w:szCs w:val="24"/>
+        </w:rPr>
+        <w:t>, everyone helped and collaborated during each meeting proving valuable feedback. We used GitHub to share, update, and monitor code, which made it quite simple to collaborate and work</w:t>
+      </w:r>
+      <w:r>
+        <w:rPr>
+          <w:rFonts w:ascii="Times New Roman" w:hAnsi="Times New Roman" w:cs="Times New Roman"/>
+          <w:sz w:val="24"/>
+          <w:szCs w:val="24"/>
+        </w:rPr>
+        <w:t xml:space="preserve"> together</w:t>
+      </w:r>
+      <w:r>
+        <w:rPr>
+          <w:rFonts w:ascii="Times New Roman" w:hAnsi="Times New Roman" w:cs="Times New Roman"/>
+          <w:sz w:val="24"/>
+          <w:szCs w:val="24"/>
+        </w:rPr>
+        <w:t xml:space="preserve">. Our team was able to </w:t>
+      </w:r>
+      <w:r>
+        <w:rPr>
+          <w:rFonts w:ascii="Times New Roman" w:hAnsi="Times New Roman" w:cs="Times New Roman"/>
+          <w:sz w:val="24"/>
+          <w:szCs w:val="24"/>
+        </w:rPr>
+        <w:t xml:space="preserve">not let negative things impact us. The team worked </w:t>
+      </w:r>
+      <w:r>
+        <w:rPr>
+          <w:rFonts w:ascii="Times New Roman" w:hAnsi="Times New Roman" w:cs="Times New Roman"/>
+          <w:sz w:val="24"/>
+          <w:szCs w:val="24"/>
+        </w:rPr>
+        <w:t xml:space="preserve">hard </w:t>
+      </w:r>
+      <w:r>
+        <w:rPr>
+          <w:rFonts w:ascii="Times New Roman" w:hAnsi="Times New Roman" w:cs="Times New Roman"/>
+          <w:sz w:val="24"/>
+          <w:szCs w:val="24"/>
+        </w:rPr>
+        <w:t>and always tried to help other</w:t>
+      </w:r>
+      <w:r>
+        <w:rPr>
+          <w:rFonts w:ascii="Times New Roman" w:hAnsi="Times New Roman" w:cs="Times New Roman"/>
+          <w:sz w:val="24"/>
+          <w:szCs w:val="24"/>
+        </w:rPr>
+        <w:t>s</w:t>
+      </w:r>
+      <w:r>
+        <w:rPr>
+          <w:rFonts w:ascii="Times New Roman" w:hAnsi="Times New Roman" w:cs="Times New Roman"/>
+          <w:sz w:val="24"/>
+          <w:szCs w:val="24"/>
+        </w:rPr>
+        <w:t xml:space="preserve">. We learned a lot of how to use APIs and sending requests. Our team worked </w:t>
+      </w:r>
+      <w:r>
+        <w:rPr>
+          <w:rFonts w:ascii="Times New Roman" w:hAnsi="Times New Roman" w:cs="Times New Roman"/>
+          <w:sz w:val="24"/>
+          <w:szCs w:val="24"/>
+        </w:rPr>
+        <w:t xml:space="preserve">extremely hard in </w:t>
       </w:r>
       <w:r>
         <w:rPr>
@@ -529,73 +777,47 @@
           <w:sz w:val="24"/>
           <w:szCs w:val="24"/>
         </w:rPr>
-        <w:t xml:space="preserve"> our problems </w:t>
-      </w:r>
-      <w:r>
-        <w:rPr>
-          <w:rFonts w:ascii="Times New Roman" w:hAnsi="Times New Roman" w:cs="Times New Roman"/>
-          <w:sz w:val="24"/>
-          <w:szCs w:val="24"/>
-        </w:rPr>
-        <w:t xml:space="preserve">with hard work and help of others. We learned a lot of how to use APIs and sending requests. Our team worked </w:t>
-      </w:r>
-      <w:r>
-        <w:rPr>
-          <w:rFonts w:ascii="Times New Roman" w:hAnsi="Times New Roman" w:cs="Times New Roman"/>
-          <w:sz w:val="24"/>
-          <w:szCs w:val="24"/>
-        </w:rPr>
-        <w:t xml:space="preserve">extremely hard in </w:t>
-      </w:r>
-      <w:r>
-        <w:rPr>
-          <w:rFonts w:ascii="Times New Roman" w:hAnsi="Times New Roman" w:cs="Times New Roman"/>
-          <w:sz w:val="24"/>
-          <w:szCs w:val="24"/>
-        </w:rPr>
-        <w:t>all</w:t>
-      </w:r>
-      <w:r>
-        <w:rPr>
-          <w:rFonts w:ascii="Times New Roman" w:hAnsi="Times New Roman" w:cs="Times New Roman"/>
-          <w:sz w:val="24"/>
-          <w:szCs w:val="24"/>
-        </w:rPr>
         <w:t xml:space="preserve"> the tasks assigned and almost all the deadlines established were fulfilled. </w:t>
       </w:r>
-    </w:p>
-    <w:p>
-      <w:pPr>
-        <w:rPr>
-          <w:rFonts w:ascii="Times New Roman" w:hAnsi="Times New Roman" w:cs="Times New Roman"/>
-          <w:sz w:val="24"/>
-          <w:szCs w:val="24"/>
-        </w:rPr>
-      </w:pPr>
-    </w:p>
-    <w:p>
-      <w:pPr>
-        <w:rPr>
-          <w:rFonts w:ascii="Times New Roman" w:hAnsi="Times New Roman" w:cs="Times New Roman"/>
-          <w:sz w:val="24"/>
-          <w:szCs w:val="24"/>
-        </w:rPr>
-      </w:pPr>
-      <w:r>
-        <w:rPr>
-          <w:rFonts w:ascii="Times New Roman" w:hAnsi="Times New Roman" w:cs="Times New Roman"/>
-          <w:sz w:val="24"/>
-          <w:szCs w:val="24"/>
-        </w:rPr>
-        <w:t>What went wrong with this project</w:t>
-      </w:r>
-      <w:r>
-        <w:rPr>
-          <w:rFonts w:ascii="Times New Roman" w:hAnsi="Times New Roman" w:cs="Times New Roman"/>
-          <w:sz w:val="24"/>
-          <w:szCs w:val="24"/>
-        </w:rPr>
-        <w:t>:</w:t>
+      <w:r>
+        <w:rPr>
+          <w:rFonts w:ascii="Times New Roman" w:hAnsi="Times New Roman" w:cs="Times New Roman"/>
+          <w:sz w:val="24"/>
+          <w:szCs w:val="24"/>
+        </w:rPr>
+        <w:t>Our team was also able to stablish a good and efficient communication with the Misty Mountain group.</w:t>
+      </w:r>
+    </w:p>
+    <w:p>
+      <w:pPr>
+        <w:rPr>
+          <w:rFonts w:ascii="Times New Roman" w:hAnsi="Times New Roman" w:cs="Times New Roman"/>
+          <w:sz w:val="24"/>
+          <w:szCs w:val="24"/>
+        </w:rPr>
+      </w:pPr>
+    </w:p>
+    <w:p>
+      <w:pPr>
+        <w:rPr>
+          <w:rFonts w:ascii="Times New Roman" w:eastAsia="Times New Roman" w:hAnsi="Times New Roman" w:cs="Times New Roman"/>
+          <w:b/>
+          <w:bCs/>
+          <w:color w:val="7030A0"/>
+          <w:sz w:val="56"/>
+          <w:szCs w:val="56"/>
+        </w:rPr>
+      </w:pPr>
+      <w:r>
+        <w:rPr>
+          <w:rFonts w:ascii="Times New Roman" w:eastAsia="Times New Roman" w:hAnsi="Times New Roman" w:cs="Times New Roman"/>
+          <w:b/>
+          <w:bCs/>
+          <w:color w:val="7030A0"/>
+          <w:sz w:val="56"/>
+          <w:szCs w:val="56"/>
+        </w:rPr>
+        <w:t>Lessons Learned</w:t>
       </w:r>
     </w:p>
     <w:p>
@@ -613,15 +835,151 @@
           <w:szCs w:val="24"/>
         </w:rPr>
         <w:tab/>
-        <w:t xml:space="preserve">In the beginning of the project, we did not know much of what to expect and how hard a lot of things could be, and how easy some other could do. We ended up taking a lot of things to do, which gave us a little bit of an overload. </w:t>
-      </w:r>
-      <w:r>
-        <w:rPr>
-          <w:rFonts w:ascii="Times New Roman" w:hAnsi="Times New Roman" w:cs="Times New Roman"/>
-          <w:sz w:val="24"/>
-          <w:szCs w:val="24"/>
-        </w:rPr>
-        <w:t xml:space="preserve">Which made us not able to finish every interaction and implementations that we wanted. </w:t>
+        <w:t>In the beginning of the project, we did not know much of what to expect and how hard a lot of things could be, and how easy some other</w:t>
+      </w:r>
+      <w:r>
+        <w:rPr>
+          <w:rFonts w:ascii="Times New Roman" w:hAnsi="Times New Roman" w:cs="Times New Roman"/>
+          <w:sz w:val="24"/>
+          <w:szCs w:val="24"/>
+        </w:rPr>
+        <w:t>s</w:t>
+      </w:r>
+      <w:r>
+        <w:rPr>
+          <w:rFonts w:ascii="Times New Roman" w:hAnsi="Times New Roman" w:cs="Times New Roman"/>
+          <w:sz w:val="24"/>
+          <w:szCs w:val="24"/>
+        </w:rPr>
+        <w:t xml:space="preserve"> could do. We ended up taking a lot of s</w:t>
+      </w:r>
+      <w:r>
+        <w:rPr>
+          <w:rFonts w:ascii="Times New Roman" w:hAnsi="Times New Roman" w:cs="Times New Roman"/>
+          <w:sz w:val="24"/>
+          <w:szCs w:val="24"/>
+        </w:rPr>
+        <w:t>kill</w:t>
+      </w:r>
+      <w:r>
+        <w:rPr>
+          <w:rFonts w:ascii="Times New Roman" w:hAnsi="Times New Roman" w:cs="Times New Roman"/>
+          <w:sz w:val="24"/>
+          <w:szCs w:val="24"/>
+        </w:rPr>
+        <w:t xml:space="preserve"> to </w:t>
+      </w:r>
+      <w:r>
+        <w:rPr>
+          <w:rFonts w:ascii="Times New Roman" w:hAnsi="Times New Roman" w:cs="Times New Roman"/>
+          <w:sz w:val="24"/>
+          <w:szCs w:val="24"/>
+        </w:rPr>
+        <w:t>complete</w:t>
+      </w:r>
+      <w:r>
+        <w:rPr>
+          <w:rFonts w:ascii="Times New Roman" w:hAnsi="Times New Roman" w:cs="Times New Roman"/>
+          <w:sz w:val="24"/>
+          <w:szCs w:val="24"/>
+        </w:rPr>
+        <w:t>, which</w:t>
+      </w:r>
+      <w:r>
+        <w:rPr>
+          <w:rFonts w:ascii="Times New Roman" w:hAnsi="Times New Roman" w:cs="Times New Roman"/>
+          <w:sz w:val="24"/>
+          <w:szCs w:val="24"/>
+        </w:rPr>
+        <w:t xml:space="preserve"> made us a little bit overloaded</w:t>
+      </w:r>
+      <w:r>
+        <w:rPr>
+          <w:rFonts w:ascii="Times New Roman" w:hAnsi="Times New Roman" w:cs="Times New Roman"/>
+          <w:sz w:val="24"/>
+          <w:szCs w:val="24"/>
+        </w:rPr>
+        <w:t xml:space="preserve">. </w:t>
+      </w:r>
+      <w:r>
+        <w:rPr>
+          <w:rFonts w:ascii="Times New Roman" w:hAnsi="Times New Roman" w:cs="Times New Roman"/>
+          <w:sz w:val="24"/>
+          <w:szCs w:val="24"/>
+        </w:rPr>
+        <w:t xml:space="preserve">Preventing </w:t>
+      </w:r>
+      <w:r>
+        <w:rPr>
+          <w:rFonts w:ascii="Times New Roman" w:hAnsi="Times New Roman" w:cs="Times New Roman"/>
+          <w:sz w:val="24"/>
+          <w:szCs w:val="24"/>
+        </w:rPr>
+        <w:t xml:space="preserve">us </w:t>
+      </w:r>
+      <w:r>
+        <w:rPr>
+          <w:rFonts w:ascii="Times New Roman" w:hAnsi="Times New Roman" w:cs="Times New Roman"/>
+          <w:sz w:val="24"/>
+          <w:szCs w:val="24"/>
+        </w:rPr>
+        <w:t xml:space="preserve">from </w:t>
+      </w:r>
+      <w:r>
+        <w:rPr>
+          <w:rFonts w:ascii="Times New Roman" w:hAnsi="Times New Roman" w:cs="Times New Roman"/>
+          <w:sz w:val="24"/>
+          <w:szCs w:val="24"/>
+        </w:rPr>
+        <w:t xml:space="preserve">not </w:t>
+      </w:r>
+      <w:r>
+        <w:rPr>
+          <w:rFonts w:ascii="Times New Roman" w:hAnsi="Times New Roman" w:cs="Times New Roman"/>
+          <w:sz w:val="24"/>
+          <w:szCs w:val="24"/>
+        </w:rPr>
+        <w:t>being able</w:t>
+      </w:r>
+      <w:r>
+        <w:rPr>
+          <w:rFonts w:ascii="Times New Roman" w:hAnsi="Times New Roman" w:cs="Times New Roman"/>
+          <w:sz w:val="24"/>
+          <w:szCs w:val="24"/>
+        </w:rPr>
+        <w:t xml:space="preserve"> to finish </w:t>
+      </w:r>
+      <w:r>
+        <w:rPr>
+          <w:rFonts w:ascii="Times New Roman" w:hAnsi="Times New Roman" w:cs="Times New Roman"/>
+          <w:sz w:val="24"/>
+          <w:szCs w:val="24"/>
+        </w:rPr>
+        <w:t xml:space="preserve">all the </w:t>
+      </w:r>
+      <w:r>
+        <w:rPr>
+          <w:rFonts w:ascii="Times New Roman" w:hAnsi="Times New Roman" w:cs="Times New Roman"/>
+          <w:sz w:val="24"/>
+          <w:szCs w:val="24"/>
+        </w:rPr>
+        <w:t xml:space="preserve">interaction and implementations that we </w:t>
+      </w:r>
+      <w:r>
+        <w:rPr>
+          <w:rFonts w:ascii="Times New Roman" w:hAnsi="Times New Roman" w:cs="Times New Roman"/>
+          <w:sz w:val="24"/>
+          <w:szCs w:val="24"/>
+        </w:rPr>
+        <w:t>planned to do</w:t>
+      </w:r>
+      <w:r>
+        <w:rPr>
+          <w:rFonts w:ascii="Times New Roman" w:hAnsi="Times New Roman" w:cs="Times New Roman"/>
+          <w:sz w:val="24"/>
+          <w:szCs w:val="24"/>
+        </w:rPr>
+        <w:t xml:space="preserve">. </w:t>
       </w:r>
     </w:p>
     <w:p>
@@ -639,7 +997,54 @@
           <w:szCs w:val="24"/>
         </w:rPr>
         <w:tab/>
-        <w:t xml:space="preserve">A lot in this project was researching what the robots could do and how to do those things. </w:t>
+      </w:r>
+      <w:r>
+        <w:rPr>
+          <w:rFonts w:ascii="Times New Roman" w:hAnsi="Times New Roman" w:cs="Times New Roman"/>
+          <w:sz w:val="24"/>
+          <w:szCs w:val="24"/>
+        </w:rPr>
+        <w:t>This p</w:t>
+      </w:r>
+      <w:r>
+        <w:rPr>
+          <w:rFonts w:ascii="Times New Roman" w:hAnsi="Times New Roman" w:cs="Times New Roman"/>
+          <w:sz w:val="24"/>
+          <w:szCs w:val="24"/>
+        </w:rPr>
+        <w:t xml:space="preserve">roject </w:t>
+      </w:r>
+      <w:r>
+        <w:rPr>
+          <w:rFonts w:ascii="Times New Roman" w:hAnsi="Times New Roman" w:cs="Times New Roman"/>
+          <w:sz w:val="24"/>
+          <w:szCs w:val="24"/>
+        </w:rPr>
+        <w:t>based on</w:t>
+      </w:r>
+      <w:r>
+        <w:rPr>
+          <w:rFonts w:ascii="Times New Roman" w:hAnsi="Times New Roman" w:cs="Times New Roman"/>
+          <w:sz w:val="24"/>
+          <w:szCs w:val="24"/>
+        </w:rPr>
+        <w:t xml:space="preserve"> research</w:t>
+      </w:r>
+      <w:r>
+        <w:rPr>
+          <w:rFonts w:ascii="Times New Roman" w:hAnsi="Times New Roman" w:cs="Times New Roman"/>
+          <w:sz w:val="24"/>
+          <w:szCs w:val="24"/>
+        </w:rPr>
+        <w:t>, such as</w:t>
+      </w:r>
+      <w:r>
+        <w:rPr>
+          <w:rFonts w:ascii="Times New Roman" w:hAnsi="Times New Roman" w:cs="Times New Roman"/>
+          <w:sz w:val="24"/>
+          <w:szCs w:val="24"/>
+        </w:rPr>
+        <w:t xml:space="preserve"> what the robots could do and how to do those things. </w:t>
       </w:r>
       <w:r>
         <w:rPr>
@@ -655,7 +1060,39 @@
           <w:sz w:val="24"/>
           <w:szCs w:val="24"/>
         </w:rPr>
-        <w:t xml:space="preserve">that we encountered were not faced by other people before, which made the work and trying to find the solutions way harder, or even not being able to find a solution. Some of these problems made us spend lots of time in things that did not lead to a solution. </w:t>
+        <w:t xml:space="preserve">that we encountered were not faced by other people before, which made the work </w:t>
+      </w:r>
+      <w:r>
+        <w:rPr>
+          <w:rFonts w:ascii="Times New Roman" w:hAnsi="Times New Roman" w:cs="Times New Roman"/>
+          <w:sz w:val="24"/>
+          <w:szCs w:val="24"/>
+        </w:rPr>
+        <w:t>of</w:t>
+      </w:r>
+      <w:r>
+        <w:rPr>
+          <w:rFonts w:ascii="Times New Roman" w:hAnsi="Times New Roman" w:cs="Times New Roman"/>
+          <w:sz w:val="24"/>
+          <w:szCs w:val="24"/>
+        </w:rPr>
+        <w:t xml:space="preserve"> trying to find solutions harder</w:t>
+      </w:r>
+      <w:r>
+        <w:rPr>
+          <w:rFonts w:ascii="Times New Roman" w:hAnsi="Times New Roman" w:cs="Times New Roman"/>
+          <w:sz w:val="24"/>
+          <w:szCs w:val="24"/>
+        </w:rPr>
+        <w:t xml:space="preserve">. Sometimes we could not even find a solution to the problem. </w:t>
+      </w:r>
+      <w:r>
+        <w:rPr>
+          <w:rFonts w:ascii="Times New Roman" w:hAnsi="Times New Roman" w:cs="Times New Roman"/>
+          <w:sz w:val="24"/>
+          <w:szCs w:val="24"/>
+        </w:rPr>
+        <w:t xml:space="preserve">Some of these problems made us spend lots of time in things that did not lead to a solution. </w:t>
       </w:r>
     </w:p>
     <w:p>
@@ -697,25 +1134,55 @@
           <w:sz w:val="24"/>
           <w:szCs w:val="24"/>
         </w:rPr>
-        <w:t xml:space="preserve">robots. The methods for sockets provided by the Misty developers seemed to have a lot of bugs and did not have proper documentation on how to use them. Furthermore, since misty does not allow us to install any libraries or use different languages, we could not implement it through </w:t>
-      </w:r>
-      <w:proofErr w:type="spellStart"/>
-      <w:r>
-        <w:rPr>
-          <w:rFonts w:ascii="Times New Roman" w:hAnsi="Times New Roman" w:cs="Times New Roman"/>
-          <w:sz w:val="24"/>
-          <w:szCs w:val="24"/>
-        </w:rPr>
-        <w:t>Javascript</w:t>
-      </w:r>
-      <w:proofErr w:type="spellEnd"/>
-      <w:r>
-        <w:rPr>
-          <w:rFonts w:ascii="Times New Roman" w:hAnsi="Times New Roman" w:cs="Times New Roman"/>
-          <w:sz w:val="24"/>
-          <w:szCs w:val="24"/>
-        </w:rPr>
-        <w:t xml:space="preserve">, neither try to use other languages. </w:t>
+        <w:t xml:space="preserve">robots. The methods for sockets provided by the Misty developers seemed to have a lot of bugs and did not have proper documentation on how to use them. Furthermore, since misty does not allow us to install any libraries or use different </w:t>
+      </w:r>
+      <w:r>
+        <w:rPr>
+          <w:rFonts w:ascii="Times New Roman" w:hAnsi="Times New Roman" w:cs="Times New Roman"/>
+          <w:sz w:val="24"/>
+          <w:szCs w:val="24"/>
+        </w:rPr>
+        <w:t xml:space="preserve">programming </w:t>
+      </w:r>
+      <w:r>
+        <w:rPr>
+          <w:rFonts w:ascii="Times New Roman" w:hAnsi="Times New Roman" w:cs="Times New Roman"/>
+          <w:sz w:val="24"/>
+          <w:szCs w:val="24"/>
+        </w:rPr>
+        <w:t xml:space="preserve">languages, we could not implement it through </w:t>
+      </w:r>
+      <w:r>
+        <w:rPr>
+          <w:rFonts w:ascii="Times New Roman" w:hAnsi="Times New Roman" w:cs="Times New Roman"/>
+          <w:sz w:val="24"/>
+          <w:szCs w:val="24"/>
+        </w:rPr>
+        <w:t>JavaScript</w:t>
+      </w:r>
+      <w:r>
+        <w:rPr>
+          <w:rFonts w:ascii="Times New Roman" w:hAnsi="Times New Roman" w:cs="Times New Roman"/>
+          <w:sz w:val="24"/>
+          <w:szCs w:val="24"/>
+        </w:rPr>
+        <w:t>, neither try to use other</w:t>
+      </w:r>
+      <w:r>
+        <w:rPr>
+          <w:rFonts w:ascii="Times New Roman" w:hAnsi="Times New Roman" w:cs="Times New Roman"/>
+          <w:sz w:val="24"/>
+          <w:szCs w:val="24"/>
+        </w:rPr>
+        <w:t xml:space="preserve"> programming</w:t>
+      </w:r>
+      <w:r>
+        <w:rPr>
+          <w:rFonts w:ascii="Times New Roman" w:hAnsi="Times New Roman" w:cs="Times New Roman"/>
+          <w:sz w:val="24"/>
+          <w:szCs w:val="24"/>
+        </w:rPr>
+        <w:t xml:space="preserve"> languages. </w:t>
       </w:r>
     </w:p>
     <w:p>
@@ -733,7 +1200,54 @@
           <w:szCs w:val="24"/>
         </w:rPr>
         <w:tab/>
-        <w:t>The last thing that did not go right in this project was the fact that we did not estipulate how much time things could take properly. Some parts that we thought that would take around a month, ended up taking the whole semester and not being</w:t>
+      </w:r>
+      <w:r>
+        <w:rPr>
+          <w:rFonts w:ascii="Times New Roman" w:hAnsi="Times New Roman" w:cs="Times New Roman"/>
+          <w:sz w:val="24"/>
+          <w:szCs w:val="24"/>
+        </w:rPr>
+        <w:t xml:space="preserve">Lastly, </w:t>
+      </w:r>
+      <w:r>
+        <w:rPr>
+          <w:rFonts w:ascii="Times New Roman" w:hAnsi="Times New Roman" w:cs="Times New Roman"/>
+          <w:sz w:val="24"/>
+          <w:szCs w:val="24"/>
+        </w:rPr>
+        <w:t xml:space="preserve">the fact that we did not </w:t>
+      </w:r>
+      <w:r>
+        <w:rPr>
+          <w:rFonts w:ascii="Times New Roman" w:hAnsi="Times New Roman" w:cs="Times New Roman"/>
+          <w:sz w:val="24"/>
+          <w:szCs w:val="24"/>
+        </w:rPr>
+        <w:t xml:space="preserve">have a lot of information about Misty before starting the project made it hard to </w:t>
+      </w:r>
+      <w:r>
+        <w:rPr>
+          <w:rFonts w:ascii="Times New Roman" w:hAnsi="Times New Roman" w:cs="Times New Roman"/>
+          <w:sz w:val="24"/>
+          <w:szCs w:val="24"/>
+        </w:rPr>
+        <w:t>estipulate how much time things</w:t>
+      </w:r>
+      <w:r>
+        <w:rPr>
+          <w:rFonts w:ascii="Times New Roman" w:hAnsi="Times New Roman" w:cs="Times New Roman"/>
+          <w:sz w:val="24"/>
+          <w:szCs w:val="24"/>
+        </w:rPr>
+        <w:t xml:space="preserve"> would take to be completed</w:t>
+      </w:r>
+      <w:r>
+        <w:rPr>
+          <w:rFonts w:ascii="Times New Roman" w:hAnsi="Times New Roman" w:cs="Times New Roman"/>
+          <w:sz w:val="24"/>
+          <w:szCs w:val="24"/>
+        </w:rPr>
+        <w:t>. Some parts that we thought that would take around a month, ended up taking the whole semester and not being</w:t>
       </w:r>
       <w:r>
         <w:rPr>
@@ -749,7 +1263,23 @@
           <w:sz w:val="24"/>
           <w:szCs w:val="24"/>
         </w:rPr>
-        <w:t xml:space="preserve"> done, such as the dashboard</w:t>
+        <w:t xml:space="preserve"> do</w:t>
+      </w:r>
+      <w:r>
+        <w:rPr>
+          <w:rFonts w:ascii="Times New Roman" w:hAnsi="Times New Roman" w:cs="Times New Roman"/>
+          <w:sz w:val="24"/>
+          <w:szCs w:val="24"/>
+        </w:rPr>
+        <w:t>ne</w:t>
+      </w:r>
+      <w:r>
+        <w:rPr>
+          <w:rFonts w:ascii="Times New Roman" w:hAnsi="Times New Roman" w:cs="Times New Roman"/>
+          <w:sz w:val="24"/>
+          <w:szCs w:val="24"/>
+        </w:rPr>
+        <w:t>, such as the dashboard</w:t>
       </w:r>
       <w:r>
         <w:rPr>
@@ -773,7 +1303,79 @@
           <w:sz w:val="24"/>
           <w:szCs w:val="24"/>
         </w:rPr>
-        <w:t>While some other tasks that we anticipated to take around a month were done in couple of hours, such as security cameras. Lastly, we also did not count for a full documentation before actually being mentioned in class, we were thinking only about comments and read.me files</w:t>
+        <w:t xml:space="preserve">While some other tasks that we anticipated to take around a month were done in couple of hours, such as security cameras. </w:t>
+      </w:r>
+      <w:r>
+        <w:rPr>
+          <w:rFonts w:ascii="Times New Roman" w:hAnsi="Times New Roman" w:cs="Times New Roman"/>
+          <w:sz w:val="24"/>
+          <w:szCs w:val="24"/>
+        </w:rPr>
+        <w:t>W</w:t>
+      </w:r>
+      <w:r>
+        <w:rPr>
+          <w:rFonts w:ascii="Times New Roman" w:hAnsi="Times New Roman" w:cs="Times New Roman"/>
+          <w:sz w:val="24"/>
+          <w:szCs w:val="24"/>
+        </w:rPr>
+        <w:t xml:space="preserve">e also did not </w:t>
+      </w:r>
+      <w:r>
+        <w:rPr>
+          <w:rFonts w:ascii="Times New Roman" w:hAnsi="Times New Roman" w:cs="Times New Roman"/>
+          <w:sz w:val="24"/>
+          <w:szCs w:val="24"/>
+        </w:rPr>
+        <w:t>calculate</w:t>
+      </w:r>
+      <w:r>
+        <w:rPr>
+          <w:rFonts w:ascii="Times New Roman" w:hAnsi="Times New Roman" w:cs="Times New Roman"/>
+          <w:sz w:val="24"/>
+          <w:szCs w:val="24"/>
+        </w:rPr>
+        <w:t xml:space="preserve"> the work that we would need for the </w:t>
+      </w:r>
+      <w:r>
+        <w:rPr>
+          <w:rFonts w:ascii="Times New Roman" w:hAnsi="Times New Roman" w:cs="Times New Roman"/>
+          <w:sz w:val="24"/>
+          <w:szCs w:val="24"/>
+        </w:rPr>
+        <w:t xml:space="preserve">documentation before </w:t>
+      </w:r>
+      <w:r>
+        <w:rPr>
+          <w:rFonts w:ascii="Times New Roman" w:hAnsi="Times New Roman" w:cs="Times New Roman"/>
+          <w:sz w:val="24"/>
+          <w:szCs w:val="24"/>
+        </w:rPr>
+        <w:t xml:space="preserve">it was </w:t>
+      </w:r>
+      <w:r>
+        <w:rPr>
+          <w:rFonts w:ascii="Times New Roman" w:hAnsi="Times New Roman" w:cs="Times New Roman"/>
+          <w:sz w:val="24"/>
+          <w:szCs w:val="24"/>
+        </w:rPr>
+        <w:t>mentioned in class</w:t>
+      </w:r>
+      <w:r>
+        <w:rPr>
+          <w:rFonts w:ascii="Times New Roman" w:hAnsi="Times New Roman" w:cs="Times New Roman"/>
+          <w:sz w:val="24"/>
+          <w:szCs w:val="24"/>
+        </w:rPr>
+        <w:t>. W</w:t>
+      </w:r>
+      <w:r>
+        <w:rPr>
+          <w:rFonts w:ascii="Times New Roman" w:hAnsi="Times New Roman" w:cs="Times New Roman"/>
+          <w:sz w:val="24"/>
+          <w:szCs w:val="24"/>
+        </w:rPr>
+        <w:t>e were thinking only about comments and read.me files</w:t>
       </w:r>
       <w:r>
         <w:rPr>
@@ -814,41 +1416,29 @@
     <w:p>
       <w:pPr>
         <w:rPr>
-          <w:rFonts w:ascii="Times New Roman" w:hAnsi="Times New Roman" w:cs="Times New Roman"/>
-          <w:sz w:val="24"/>
-          <w:szCs w:val="24"/>
-        </w:rPr>
-      </w:pPr>
-      <w:r>
-        <w:rPr>
-          <w:rFonts w:ascii="Times New Roman" w:hAnsi="Times New Roman" w:cs="Times New Roman"/>
-          <w:sz w:val="24"/>
-          <w:szCs w:val="24"/>
-        </w:rPr>
-        <w:lastRenderedPageBreak/>
-        <w:t>Project timeline:</w:t>
-      </w:r>
-    </w:p>
-    <w:p>
-      <w:pPr>
-        <w:rPr>
-          <w:rFonts w:ascii="Times New Roman" w:hAnsi="Times New Roman" w:cs="Times New Roman"/>
-          <w:sz w:val="24"/>
-          <w:szCs w:val="24"/>
-        </w:rPr>
-      </w:pPr>
-      <w:r>
-        <w:rPr>
-          <w:rFonts w:ascii="Times New Roman" w:hAnsi="Times New Roman" w:cs="Times New Roman"/>
-          <w:sz w:val="24"/>
-          <w:szCs w:val="24"/>
-        </w:rPr>
-        <w:tab/>
-        <w:t>Burndown chart:</w:t>
-      </w:r>
-    </w:p>
-    <w:p>
-      <w:pPr>
+          <w:rFonts w:ascii="Times New Roman" w:eastAsia="Times New Roman" w:hAnsi="Times New Roman" w:cs="Times New Roman"/>
+          <w:b/>
+          <w:bCs/>
+          <w:color w:val="7030A0"/>
+          <w:sz w:val="56"/>
+          <w:szCs w:val="56"/>
+        </w:rPr>
+      </w:pPr>
+      <w:r>
+        <w:rPr>
+          <w:rFonts w:ascii="Times New Roman" w:eastAsia="Times New Roman" w:hAnsi="Times New Roman" w:cs="Times New Roman"/>
+          <w:b/>
+          <w:bCs/>
+          <w:color w:val="7030A0"/>
+          <w:sz w:val="56"/>
+          <w:szCs w:val="56"/>
+        </w:rPr>
+        <w:t>Project Timeline</w:t>
+      </w:r>
+    </w:p>
+    <w:p>
+      <w:pPr>
+        <w:spacing w:line="360" w:lineRule="auto"/>
         <w:rPr>
           <w:rFonts w:ascii="Times New Roman" w:hAnsi="Times New Roman" w:cs="Times New Roman"/>
           <w:sz w:val="24"/>
@@ -873,7 +1463,7 @@
             <wp:cNvGraphicFramePr/>
             <a:graphic xmlns:a="http://schemas.openxmlformats.org/drawingml/2006/main">
               <a:graphicData uri="http://schemas.openxmlformats.org/drawingml/2006/chart">
-                <c:chart xmlns:c="http://schemas.openxmlformats.org/drawingml/2006/chart" xmlns:r="http://schemas.openxmlformats.org/officeDocument/2006/relationships" r:id="rId5"/>
+                <c:chart xmlns:c="http://schemas.openxmlformats.org/drawingml/2006/chart" xmlns:r="http://schemas.openxmlformats.org/officeDocument/2006/relationships" r:id="rId6"/>
               </a:graphicData>
             </a:graphic>
           </wp:inline>
@@ -882,15 +1472,20 @@
     </w:p>
     <w:p>
       <w:pPr>
-        <w:rPr>
-          <w:rFonts w:ascii="Times New Roman" w:hAnsi="Times New Roman" w:cs="Times New Roman"/>
-          <w:sz w:val="24"/>
-          <w:szCs w:val="24"/>
-        </w:rPr>
-      </w:pPr>
-      <w:r>
-        <w:rPr>
-          <w:rFonts w:ascii="Times New Roman" w:hAnsi="Times New Roman" w:cs="Times New Roman"/>
+        <w:spacing w:line="360" w:lineRule="auto"/>
+        <w:rPr>
+          <w:rFonts w:ascii="Times New Roman" w:hAnsi="Times New Roman" w:cs="Times New Roman"/>
+          <w:b/>
+          <w:bCs/>
+          <w:sz w:val="24"/>
+          <w:szCs w:val="24"/>
+        </w:rPr>
+      </w:pPr>
+      <w:r>
+        <w:rPr>
+          <w:rFonts w:ascii="Times New Roman" w:hAnsi="Times New Roman" w:cs="Times New Roman"/>
+          <w:b/>
+          <w:bCs/>
           <w:sz w:val="24"/>
           <w:szCs w:val="24"/>
         </w:rPr>
@@ -899,6 +1494,28 @@
     </w:p>
     <w:p>
       <w:pPr>
+        <w:pStyle w:val="ListParagraph"/>
+        <w:numPr>
+          <w:ilvl w:val="0"/>
+          <w:numId w:val="2"/>
+        </w:numPr>
+        <w:rPr>
+          <w:rFonts w:ascii="Times New Roman" w:hAnsi="Times New Roman" w:cs="Times New Roman"/>
+          <w:sz w:val="24"/>
+          <w:szCs w:val="24"/>
+        </w:rPr>
+      </w:pPr>
+      <w:r>
+        <w:rPr>
+          <w:rFonts w:ascii="Times New Roman" w:hAnsi="Times New Roman" w:cs="Times New Roman"/>
+          <w:sz w:val="24"/>
+          <w:szCs w:val="24"/>
+        </w:rPr>
+        <w:t>Sprint 0 – Start:</w:t>
+      </w:r>
+    </w:p>
+    <w:p>
+      <w:pPr>
         <w:rPr>
           <w:rFonts w:ascii="Times New Roman" w:hAnsi="Times New Roman" w:cs="Times New Roman"/>
           <w:sz w:val="24"/>
@@ -912,17 +1529,47 @@
           <w:szCs w:val="24"/>
         </w:rPr>
         <w:tab/>
-        <w:t>Sprint 0 – Start:</w:t>
-      </w:r>
-    </w:p>
-    <w:p>
-      <w:pPr>
-        <w:rPr>
-          <w:rFonts w:ascii="Times New Roman" w:hAnsi="Times New Roman" w:cs="Times New Roman"/>
-          <w:sz w:val="24"/>
-          <w:szCs w:val="24"/>
-        </w:rPr>
-      </w:pPr>
+      </w:r>
+      <w:r>
+        <w:rPr>
+          <w:rFonts w:ascii="Times New Roman" w:hAnsi="Times New Roman" w:cs="Times New Roman"/>
+          <w:sz w:val="24"/>
+          <w:szCs w:val="24"/>
+        </w:rPr>
+        <w:t>We defined</w:t>
+      </w:r>
+      <w:r>
+        <w:rPr>
+          <w:rFonts w:ascii="Times New Roman" w:hAnsi="Times New Roman" w:cs="Times New Roman"/>
+          <w:sz w:val="24"/>
+          <w:szCs w:val="24"/>
+        </w:rPr>
+        <w:t xml:space="preserve"> what</w:t>
+      </w:r>
+      <w:r>
+        <w:rPr>
+          <w:rFonts w:ascii="Times New Roman" w:hAnsi="Times New Roman" w:cs="Times New Roman"/>
+          <w:sz w:val="24"/>
+          <w:szCs w:val="24"/>
+        </w:rPr>
+        <w:t xml:space="preserve"> our team was going to do based on the client’s preference list</w:t>
+      </w:r>
+      <w:r>
+        <w:rPr>
+          <w:rFonts w:ascii="Times New Roman" w:hAnsi="Times New Roman" w:cs="Times New Roman"/>
+          <w:sz w:val="24"/>
+          <w:szCs w:val="24"/>
+        </w:rPr>
+        <w:t xml:space="preserve">. </w:t>
+      </w:r>
+      <w:r>
+        <w:rPr>
+          <w:rFonts w:ascii="Times New Roman" w:hAnsi="Times New Roman" w:cs="Times New Roman"/>
+          <w:sz w:val="24"/>
+          <w:szCs w:val="24"/>
+        </w:rPr>
+        <w:t>We</w:t>
+      </w:r>
       <w:r>
         <w:rPr>
           <w:rFonts w:ascii="Times New Roman" w:hAnsi="Times New Roman" w:cs="Times New Roman"/>
@@ -930,15 +1577,62 @@
           <w:szCs w:val="24"/>
         </w:rPr>
         <w:tab/>
-        <w:t xml:space="preserve">Defining what the project is and we wanted to do. </w:t>
-      </w:r>
-      <w:r>
-        <w:rPr>
-          <w:rFonts w:ascii="Times New Roman" w:hAnsi="Times New Roman" w:cs="Times New Roman"/>
-          <w:sz w:val="24"/>
-          <w:szCs w:val="24"/>
-        </w:rPr>
-        <w:t xml:space="preserve">We chose which skills we wanted to do, talked to our client to get approved. Defined the team roles and responsibilities. </w:t>
+      </w:r>
+      <w:r>
+        <w:rPr>
+          <w:rFonts w:ascii="Times New Roman" w:hAnsi="Times New Roman" w:cs="Times New Roman"/>
+          <w:sz w:val="24"/>
+          <w:szCs w:val="24"/>
+        </w:rPr>
+        <w:t xml:space="preserve">chose which skills we wanted to do, talked to our client to get </w:t>
+      </w:r>
+      <w:r>
+        <w:rPr>
+          <w:rFonts w:ascii="Times New Roman" w:hAnsi="Times New Roman" w:cs="Times New Roman"/>
+          <w:sz w:val="24"/>
+          <w:szCs w:val="24"/>
+        </w:rPr>
+        <w:t>her approval</w:t>
+      </w:r>
+      <w:r>
+        <w:rPr>
+          <w:rFonts w:ascii="Times New Roman" w:hAnsi="Times New Roman" w:cs="Times New Roman"/>
+          <w:sz w:val="24"/>
+          <w:szCs w:val="24"/>
+        </w:rPr>
+        <w:t xml:space="preserve">. </w:t>
+      </w:r>
+      <w:r>
+        <w:rPr>
+          <w:rFonts w:ascii="Times New Roman" w:hAnsi="Times New Roman" w:cs="Times New Roman"/>
+          <w:sz w:val="24"/>
+          <w:szCs w:val="24"/>
+        </w:rPr>
+        <w:t>We also</w:t>
+      </w:r>
+      <w:r>
+        <w:rPr>
+          <w:rFonts w:ascii="Times New Roman" w:hAnsi="Times New Roman" w:cs="Times New Roman"/>
+          <w:sz w:val="24"/>
+          <w:szCs w:val="24"/>
+        </w:rPr>
+        <w:tab/>
+      </w:r>
+      <w:r>
+        <w:rPr>
+          <w:rFonts w:ascii="Times New Roman" w:hAnsi="Times New Roman" w:cs="Times New Roman"/>
+          <w:sz w:val="24"/>
+          <w:szCs w:val="24"/>
+        </w:rPr>
+        <w:t>d</w:t>
+      </w:r>
+      <w:r>
+        <w:rPr>
+          <w:rFonts w:ascii="Times New Roman" w:hAnsi="Times New Roman" w:cs="Times New Roman"/>
+          <w:sz w:val="24"/>
+          <w:szCs w:val="24"/>
+        </w:rPr>
+        <w:t xml:space="preserve">efined the team roles and responsibilities. </w:t>
       </w:r>
       <w:r>
         <w:rPr>
@@ -962,17 +1656,8 @@
           <w:sz w:val="24"/>
           <w:szCs w:val="24"/>
         </w:rPr>
-        <w:t xml:space="preserve">time needed to implement each part. </w:t>
-      </w:r>
-    </w:p>
-    <w:p>
-      <w:pPr>
-        <w:rPr>
-          <w:rFonts w:ascii="Times New Roman" w:hAnsi="Times New Roman" w:cs="Times New Roman"/>
-          <w:sz w:val="24"/>
-          <w:szCs w:val="24"/>
-        </w:rPr>
-      </w:pPr>
+        <w:t>time</w:t>
+      </w:r>
       <w:r>
         <w:rPr>
           <w:rFonts w:ascii="Times New Roman" w:hAnsi="Times New Roman" w:cs="Times New Roman"/>
@@ -980,17 +1665,1272 @@
           <w:szCs w:val="24"/>
         </w:rPr>
         <w:tab/>
+      </w:r>
+      <w:r>
+        <w:rPr>
+          <w:rFonts w:ascii="Times New Roman" w:hAnsi="Times New Roman" w:cs="Times New Roman"/>
+          <w:sz w:val="24"/>
+          <w:szCs w:val="24"/>
+        </w:rPr>
+        <w:t xml:space="preserve">needed to implement each part. </w:t>
+      </w:r>
+    </w:p>
+    <w:p>
+      <w:pPr>
+        <w:pStyle w:val="ListParagraph"/>
+        <w:numPr>
+          <w:ilvl w:val="0"/>
+          <w:numId w:val="2"/>
+        </w:numPr>
+        <w:rPr>
+          <w:rFonts w:ascii="Times New Roman" w:hAnsi="Times New Roman" w:cs="Times New Roman"/>
+          <w:sz w:val="24"/>
+          <w:szCs w:val="24"/>
+        </w:rPr>
+      </w:pPr>
+      <w:r>
+        <w:rPr>
+          <w:rFonts w:ascii="Times New Roman" w:hAnsi="Times New Roman" w:cs="Times New Roman"/>
+          <w:sz w:val="24"/>
+          <w:szCs w:val="24"/>
+        </w:rPr>
         <w:t>Sprint 1 – Week 1:</w:t>
       </w:r>
     </w:p>
     <w:p>
       <w:pPr>
-        <w:rPr>
-          <w:rFonts w:ascii="Times New Roman" w:hAnsi="Times New Roman" w:cs="Times New Roman"/>
-          <w:sz w:val="24"/>
-          <w:szCs w:val="24"/>
-        </w:rPr>
-      </w:pPr>
+        <w:ind w:left="720"/>
+        <w:rPr>
+          <w:rFonts w:ascii="Times New Roman" w:hAnsi="Times New Roman" w:cs="Times New Roman"/>
+          <w:sz w:val="24"/>
+          <w:szCs w:val="24"/>
+        </w:rPr>
+      </w:pPr>
+      <w:r>
+        <w:rPr>
+          <w:rFonts w:ascii="Times New Roman" w:hAnsi="Times New Roman" w:cs="Times New Roman"/>
+          <w:sz w:val="24"/>
+          <w:szCs w:val="24"/>
+        </w:rPr>
+        <w:t>We researched a lot about the robot. We also</w:t>
+      </w:r>
+      <w:r>
+        <w:rPr>
+          <w:rFonts w:ascii="Times New Roman" w:hAnsi="Times New Roman" w:cs="Times New Roman"/>
+          <w:sz w:val="24"/>
+          <w:szCs w:val="24"/>
+        </w:rPr>
+        <w:t xml:space="preserve"> </w:t>
+      </w:r>
+      <w:r>
+        <w:rPr>
+          <w:rFonts w:ascii="Times New Roman" w:hAnsi="Times New Roman" w:cs="Times New Roman"/>
+          <w:sz w:val="24"/>
+          <w:szCs w:val="24"/>
+        </w:rPr>
+        <w:t xml:space="preserve">had to teach/learn </w:t>
+      </w:r>
+      <w:r>
+        <w:rPr>
+          <w:rFonts w:ascii="Times New Roman" w:hAnsi="Times New Roman" w:cs="Times New Roman"/>
+          <w:sz w:val="24"/>
+          <w:szCs w:val="24"/>
+        </w:rPr>
+        <w:t xml:space="preserve">the details of the robots before </w:t>
+      </w:r>
+      <w:r>
+        <w:rPr>
+          <w:rFonts w:ascii="Times New Roman" w:hAnsi="Times New Roman" w:cs="Times New Roman"/>
+          <w:sz w:val="24"/>
+          <w:szCs w:val="24"/>
+        </w:rPr>
+        <w:t>we started</w:t>
+      </w:r>
+      <w:r>
+        <w:rPr>
+          <w:rFonts w:ascii="Times New Roman" w:hAnsi="Times New Roman" w:cs="Times New Roman"/>
+          <w:sz w:val="24"/>
+          <w:szCs w:val="24"/>
+        </w:rPr>
+        <w:t xml:space="preserve"> to code</w:t>
+      </w:r>
+      <w:r>
+        <w:rPr>
+          <w:rFonts w:ascii="Times New Roman" w:hAnsi="Times New Roman" w:cs="Times New Roman"/>
+          <w:sz w:val="24"/>
+          <w:szCs w:val="24"/>
+        </w:rPr>
+        <w:t xml:space="preserve"> it</w:t>
+      </w:r>
+      <w:r>
+        <w:rPr>
+          <w:rFonts w:ascii="Times New Roman" w:hAnsi="Times New Roman" w:cs="Times New Roman"/>
+          <w:sz w:val="24"/>
+          <w:szCs w:val="24"/>
+        </w:rPr>
+        <w:t>.</w:t>
+      </w:r>
+      <w:r>
+        <w:rPr>
+          <w:rFonts w:ascii="Times New Roman" w:hAnsi="Times New Roman" w:cs="Times New Roman"/>
+          <w:sz w:val="24"/>
+          <w:szCs w:val="24"/>
+        </w:rPr>
+        <w:t xml:space="preserve"> The first skill was developed: D</w:t>
+      </w:r>
+      <w:r>
+        <w:rPr>
+          <w:rFonts w:ascii="Times New Roman" w:hAnsi="Times New Roman" w:cs="Times New Roman"/>
+          <w:sz w:val="24"/>
+          <w:szCs w:val="24"/>
+        </w:rPr>
+        <w:t xml:space="preserve">ancing. </w:t>
+      </w:r>
+    </w:p>
+    <w:p>
+      <w:pPr>
+        <w:pStyle w:val="ListParagraph"/>
+        <w:numPr>
+          <w:ilvl w:val="0"/>
+          <w:numId w:val="2"/>
+        </w:numPr>
+        <w:rPr>
+          <w:rFonts w:ascii="Times New Roman" w:hAnsi="Times New Roman" w:cs="Times New Roman"/>
+          <w:sz w:val="24"/>
+          <w:szCs w:val="24"/>
+        </w:rPr>
+      </w:pPr>
+      <w:r>
+        <w:rPr>
+          <w:rFonts w:ascii="Times New Roman" w:hAnsi="Times New Roman" w:cs="Times New Roman"/>
+          <w:sz w:val="24"/>
+          <w:szCs w:val="24"/>
+        </w:rPr>
+        <w:t>Sprint 2 – Week 2</w:t>
+      </w:r>
+      <w:r>
+        <w:rPr>
+          <w:rFonts w:ascii="Times New Roman" w:hAnsi="Times New Roman" w:cs="Times New Roman"/>
+          <w:sz w:val="24"/>
+          <w:szCs w:val="24"/>
+        </w:rPr>
+        <w:t>-3</w:t>
+      </w:r>
+      <w:r>
+        <w:rPr>
+          <w:rFonts w:ascii="Times New Roman" w:hAnsi="Times New Roman" w:cs="Times New Roman"/>
+          <w:sz w:val="24"/>
+          <w:szCs w:val="24"/>
+        </w:rPr>
+        <w:t>:</w:t>
+      </w:r>
+    </w:p>
+    <w:p>
+      <w:pPr>
+        <w:ind w:left="720"/>
+        <w:rPr>
+          <w:rFonts w:ascii="Times New Roman" w:hAnsi="Times New Roman" w:cs="Times New Roman"/>
+          <w:sz w:val="24"/>
+          <w:szCs w:val="24"/>
+        </w:rPr>
+      </w:pPr>
+      <w:r>
+        <w:rPr>
+          <w:rFonts w:ascii="Times New Roman" w:hAnsi="Times New Roman" w:cs="Times New Roman"/>
+          <w:sz w:val="24"/>
+          <w:szCs w:val="24"/>
+        </w:rPr>
+        <w:t>We r</w:t>
+      </w:r>
+      <w:r>
+        <w:rPr>
+          <w:rFonts w:ascii="Times New Roman" w:hAnsi="Times New Roman" w:cs="Times New Roman"/>
+          <w:sz w:val="24"/>
+          <w:szCs w:val="24"/>
+        </w:rPr>
+        <w:t>esearch</w:t>
+      </w:r>
+      <w:r>
+        <w:rPr>
+          <w:rFonts w:ascii="Times New Roman" w:hAnsi="Times New Roman" w:cs="Times New Roman"/>
+          <w:sz w:val="24"/>
+          <w:szCs w:val="24"/>
+        </w:rPr>
+        <w:t>ed more. We also thought some simpl</w:t>
+      </w:r>
+      <w:r>
+        <w:rPr>
+          <w:rFonts w:ascii="Times New Roman" w:hAnsi="Times New Roman" w:cs="Times New Roman"/>
+          <w:sz w:val="24"/>
+          <w:szCs w:val="24"/>
+        </w:rPr>
+        <w:t>e</w:t>
+      </w:r>
+      <w:r>
+        <w:rPr>
+          <w:rFonts w:ascii="Times New Roman" w:hAnsi="Times New Roman" w:cs="Times New Roman"/>
+          <w:sz w:val="24"/>
+          <w:szCs w:val="24"/>
+        </w:rPr>
+        <w:t xml:space="preserve"> commands </w:t>
+      </w:r>
+      <w:r>
+        <w:rPr>
+          <w:rFonts w:ascii="Times New Roman" w:hAnsi="Times New Roman" w:cs="Times New Roman"/>
+          <w:sz w:val="24"/>
+          <w:szCs w:val="24"/>
+        </w:rPr>
+        <w:t>and</w:t>
+      </w:r>
+      <w:r>
+        <w:rPr>
+          <w:rFonts w:ascii="Times New Roman" w:hAnsi="Times New Roman" w:cs="Times New Roman"/>
+          <w:sz w:val="24"/>
+          <w:szCs w:val="24"/>
+        </w:rPr>
+        <w:t xml:space="preserve"> how to run the code to the Misty </w:t>
+      </w:r>
+      <w:r>
+        <w:rPr>
+          <w:rFonts w:ascii="Times New Roman" w:hAnsi="Times New Roman" w:cs="Times New Roman"/>
+          <w:sz w:val="24"/>
+          <w:szCs w:val="24"/>
+        </w:rPr>
+        <w:t>M</w:t>
+      </w:r>
+      <w:r>
+        <w:rPr>
+          <w:rFonts w:ascii="Times New Roman" w:hAnsi="Times New Roman" w:cs="Times New Roman"/>
+          <w:sz w:val="24"/>
+          <w:szCs w:val="24"/>
+        </w:rPr>
+        <w:t xml:space="preserve">ountain members that </w:t>
+      </w:r>
+      <w:r>
+        <w:rPr>
+          <w:rFonts w:ascii="Times New Roman" w:hAnsi="Times New Roman" w:cs="Times New Roman"/>
+          <w:sz w:val="24"/>
+          <w:szCs w:val="24"/>
+        </w:rPr>
+        <w:t>had not worked with Misty before</w:t>
+      </w:r>
+      <w:r>
+        <w:rPr>
+          <w:rFonts w:ascii="Times New Roman" w:hAnsi="Times New Roman" w:cs="Times New Roman"/>
+          <w:sz w:val="24"/>
+          <w:szCs w:val="24"/>
+        </w:rPr>
+        <w:t xml:space="preserve">. </w:t>
+      </w:r>
+      <w:r>
+        <w:rPr>
+          <w:rFonts w:ascii="Times New Roman" w:hAnsi="Times New Roman" w:cs="Times New Roman"/>
+          <w:sz w:val="24"/>
+          <w:szCs w:val="24"/>
+        </w:rPr>
+        <w:t>Our group s</w:t>
+      </w:r>
+      <w:r>
+        <w:rPr>
+          <w:rFonts w:ascii="Times New Roman" w:hAnsi="Times New Roman" w:cs="Times New Roman"/>
+          <w:sz w:val="24"/>
+          <w:szCs w:val="24"/>
+        </w:rPr>
+        <w:t xml:space="preserve">tarted </w:t>
+      </w:r>
+      <w:r>
+        <w:rPr>
+          <w:rFonts w:ascii="Times New Roman" w:hAnsi="Times New Roman" w:cs="Times New Roman"/>
+          <w:sz w:val="24"/>
+          <w:szCs w:val="24"/>
+        </w:rPr>
+        <w:t xml:space="preserve">the </w:t>
+      </w:r>
+      <w:r>
+        <w:rPr>
+          <w:rFonts w:ascii="Times New Roman" w:hAnsi="Times New Roman" w:cs="Times New Roman"/>
+          <w:sz w:val="24"/>
+          <w:szCs w:val="24"/>
+        </w:rPr>
+        <w:t>dashboard</w:t>
+      </w:r>
+      <w:r>
+        <w:rPr>
+          <w:rFonts w:ascii="Times New Roman" w:hAnsi="Times New Roman" w:cs="Times New Roman"/>
+          <w:sz w:val="24"/>
+          <w:szCs w:val="24"/>
+        </w:rPr>
+        <w:t xml:space="preserve">. Our </w:t>
+      </w:r>
+      <w:r>
+        <w:rPr>
+          <w:rFonts w:ascii="Times New Roman" w:hAnsi="Times New Roman" w:cs="Times New Roman"/>
+          <w:sz w:val="24"/>
+          <w:szCs w:val="24"/>
+        </w:rPr>
+        <w:t xml:space="preserve">designs were approved by </w:t>
+      </w:r>
+      <w:r>
+        <w:rPr>
+          <w:rFonts w:ascii="Times New Roman" w:hAnsi="Times New Roman" w:cs="Times New Roman"/>
+          <w:sz w:val="24"/>
+          <w:szCs w:val="24"/>
+        </w:rPr>
+        <w:t xml:space="preserve">the </w:t>
+      </w:r>
+      <w:r>
+        <w:rPr>
+          <w:rFonts w:ascii="Times New Roman" w:hAnsi="Times New Roman" w:cs="Times New Roman"/>
+          <w:sz w:val="24"/>
+          <w:szCs w:val="24"/>
+        </w:rPr>
+        <w:t xml:space="preserve">client, and we </w:t>
+      </w:r>
+      <w:r>
+        <w:rPr>
+          <w:rFonts w:ascii="Times New Roman" w:hAnsi="Times New Roman" w:cs="Times New Roman"/>
+          <w:sz w:val="24"/>
+          <w:szCs w:val="24"/>
+        </w:rPr>
+        <w:t>were</w:t>
+      </w:r>
+      <w:r>
+        <w:rPr>
+          <w:rFonts w:ascii="Times New Roman" w:hAnsi="Times New Roman" w:cs="Times New Roman"/>
+          <w:sz w:val="24"/>
+          <w:szCs w:val="24"/>
+        </w:rPr>
+        <w:t xml:space="preserve"> able to </w:t>
+      </w:r>
+      <w:r>
+        <w:rPr>
+          <w:rFonts w:ascii="Times New Roman" w:hAnsi="Times New Roman" w:cs="Times New Roman"/>
+          <w:sz w:val="24"/>
+          <w:szCs w:val="24"/>
+        </w:rPr>
+        <w:t>start the implementations of more skills. We also moved</w:t>
+      </w:r>
+      <w:r>
+        <w:rPr>
+          <w:rFonts w:ascii="Times New Roman" w:hAnsi="Times New Roman" w:cs="Times New Roman"/>
+          <w:sz w:val="24"/>
+          <w:szCs w:val="24"/>
+        </w:rPr>
+        <w:t xml:space="preserve"> forward in </w:t>
+      </w:r>
+      <w:r>
+        <w:rPr>
+          <w:rFonts w:ascii="Times New Roman" w:hAnsi="Times New Roman" w:cs="Times New Roman"/>
+          <w:sz w:val="24"/>
+          <w:szCs w:val="24"/>
+        </w:rPr>
+        <w:t>the detecting</w:t>
+      </w:r>
+      <w:r>
+        <w:rPr>
+          <w:rFonts w:ascii="Times New Roman" w:hAnsi="Times New Roman" w:cs="Times New Roman"/>
+          <w:sz w:val="24"/>
+          <w:szCs w:val="24"/>
+        </w:rPr>
+        <w:t xml:space="preserve"> object</w:t>
+      </w:r>
+      <w:r>
+        <w:rPr>
+          <w:rFonts w:ascii="Times New Roman" w:hAnsi="Times New Roman" w:cs="Times New Roman"/>
+          <w:sz w:val="24"/>
+          <w:szCs w:val="24"/>
+        </w:rPr>
+        <w:t>s</w:t>
+      </w:r>
+      <w:r>
+        <w:rPr>
+          <w:rFonts w:ascii="Times New Roman" w:hAnsi="Times New Roman" w:cs="Times New Roman"/>
+          <w:sz w:val="24"/>
+          <w:szCs w:val="24"/>
+        </w:rPr>
+        <w:t xml:space="preserve"> and face recognition</w:t>
+      </w:r>
+      <w:r>
+        <w:rPr>
+          <w:rFonts w:ascii="Times New Roman" w:hAnsi="Times New Roman" w:cs="Times New Roman"/>
+          <w:sz w:val="24"/>
+          <w:szCs w:val="24"/>
+        </w:rPr>
+        <w:t xml:space="preserve"> skills</w:t>
+      </w:r>
+      <w:r>
+        <w:rPr>
+          <w:rFonts w:ascii="Times New Roman" w:hAnsi="Times New Roman" w:cs="Times New Roman"/>
+          <w:sz w:val="24"/>
+          <w:szCs w:val="24"/>
+        </w:rPr>
+        <w:t>.</w:t>
+      </w:r>
+    </w:p>
+    <w:p>
+      <w:pPr>
+        <w:pStyle w:val="ListParagraph"/>
+        <w:numPr>
+          <w:ilvl w:val="0"/>
+          <w:numId w:val="2"/>
+        </w:numPr>
+        <w:rPr>
+          <w:rFonts w:ascii="Times New Roman" w:hAnsi="Times New Roman" w:cs="Times New Roman"/>
+          <w:sz w:val="24"/>
+          <w:szCs w:val="24"/>
+        </w:rPr>
+      </w:pPr>
+      <w:r>
+        <w:rPr>
+          <w:rFonts w:ascii="Times New Roman" w:hAnsi="Times New Roman" w:cs="Times New Roman"/>
+          <w:sz w:val="24"/>
+          <w:szCs w:val="24"/>
+        </w:rPr>
+        <w:t xml:space="preserve">Sprint 3 – Week </w:t>
+      </w:r>
+      <w:r>
+        <w:rPr>
+          <w:rFonts w:ascii="Times New Roman" w:hAnsi="Times New Roman" w:cs="Times New Roman"/>
+          <w:sz w:val="24"/>
+          <w:szCs w:val="24"/>
+        </w:rPr>
+        <w:t>4</w:t>
+      </w:r>
+      <w:r>
+        <w:rPr>
+          <w:rFonts w:ascii="Times New Roman" w:hAnsi="Times New Roman" w:cs="Times New Roman"/>
+          <w:sz w:val="24"/>
+          <w:szCs w:val="24"/>
+        </w:rPr>
+        <w:t>:</w:t>
+      </w:r>
+      <w:r>
+        <w:rPr>
+          <w:rFonts w:ascii="Times New Roman" w:hAnsi="Times New Roman" w:cs="Times New Roman"/>
+          <w:sz w:val="24"/>
+          <w:szCs w:val="24"/>
+        </w:rPr>
+        <w:t xml:space="preserve"> </w:t>
+      </w:r>
+    </w:p>
+    <w:p>
+      <w:pPr>
+        <w:ind w:left="720"/>
+        <w:rPr>
+          <w:rFonts w:ascii="Times New Roman" w:hAnsi="Times New Roman" w:cs="Times New Roman"/>
+          <w:sz w:val="24"/>
+          <w:szCs w:val="24"/>
+        </w:rPr>
+      </w:pPr>
+      <w:r>
+        <w:rPr>
+          <w:rFonts w:ascii="Times New Roman" w:hAnsi="Times New Roman" w:cs="Times New Roman"/>
+          <w:sz w:val="24"/>
+          <w:szCs w:val="24"/>
+        </w:rPr>
+        <w:lastRenderedPageBreak/>
+        <w:t>Our team w</w:t>
+      </w:r>
+      <w:r>
+        <w:rPr>
+          <w:rFonts w:ascii="Times New Roman" w:hAnsi="Times New Roman" w:cs="Times New Roman"/>
+          <w:sz w:val="24"/>
+          <w:szCs w:val="24"/>
+        </w:rPr>
+        <w:t>ork</w:t>
+      </w:r>
+      <w:r>
+        <w:rPr>
+          <w:rFonts w:ascii="Times New Roman" w:hAnsi="Times New Roman" w:cs="Times New Roman"/>
+          <w:sz w:val="24"/>
+          <w:szCs w:val="24"/>
+        </w:rPr>
+        <w:t>ed</w:t>
+      </w:r>
+      <w:r>
+        <w:rPr>
+          <w:rFonts w:ascii="Times New Roman" w:hAnsi="Times New Roman" w:cs="Times New Roman"/>
+          <w:sz w:val="24"/>
+          <w:szCs w:val="24"/>
+        </w:rPr>
+        <w:t xml:space="preserve"> on </w:t>
+      </w:r>
+      <w:r>
+        <w:rPr>
+          <w:rFonts w:ascii="Times New Roman" w:hAnsi="Times New Roman" w:cs="Times New Roman"/>
+          <w:sz w:val="24"/>
+          <w:szCs w:val="24"/>
+        </w:rPr>
+        <w:t>the first status report</w:t>
+      </w:r>
+      <w:r>
+        <w:rPr>
+          <w:rFonts w:ascii="Times New Roman" w:hAnsi="Times New Roman" w:cs="Times New Roman"/>
+          <w:sz w:val="24"/>
+          <w:szCs w:val="24"/>
+        </w:rPr>
+        <w:t xml:space="preserve">. </w:t>
+      </w:r>
+      <w:r>
+        <w:rPr>
+          <w:rFonts w:ascii="Times New Roman" w:hAnsi="Times New Roman" w:cs="Times New Roman"/>
+          <w:sz w:val="24"/>
+          <w:szCs w:val="24"/>
+        </w:rPr>
+        <w:t xml:space="preserve">There was a lot of work done </w:t>
+      </w:r>
+      <w:r>
+        <w:rPr>
+          <w:rFonts w:ascii="Times New Roman" w:hAnsi="Times New Roman" w:cs="Times New Roman"/>
+          <w:sz w:val="24"/>
+          <w:szCs w:val="24"/>
+        </w:rPr>
+        <w:t xml:space="preserve">on </w:t>
+      </w:r>
+      <w:r>
+        <w:rPr>
+          <w:rFonts w:ascii="Times New Roman" w:hAnsi="Times New Roman" w:cs="Times New Roman"/>
+          <w:sz w:val="24"/>
+          <w:szCs w:val="24"/>
+        </w:rPr>
+        <w:t xml:space="preserve">the </w:t>
+      </w:r>
+      <w:r>
+        <w:rPr>
+          <w:rFonts w:ascii="Times New Roman" w:hAnsi="Times New Roman" w:cs="Times New Roman"/>
+          <w:sz w:val="24"/>
+          <w:szCs w:val="24"/>
+        </w:rPr>
+        <w:t>backend of the Dashboard. We finished</w:t>
+      </w:r>
+      <w:r>
+        <w:rPr>
+          <w:rFonts w:ascii="Times New Roman" w:hAnsi="Times New Roman" w:cs="Times New Roman"/>
+          <w:sz w:val="24"/>
+          <w:szCs w:val="24"/>
+        </w:rPr>
+        <w:t xml:space="preserve"> </w:t>
+      </w:r>
+      <w:r>
+        <w:rPr>
+          <w:rFonts w:ascii="Times New Roman" w:hAnsi="Times New Roman" w:cs="Times New Roman"/>
+          <w:sz w:val="24"/>
+          <w:szCs w:val="24"/>
+        </w:rPr>
+        <w:t>the detecting</w:t>
+      </w:r>
+      <w:r>
+        <w:rPr>
+          <w:rFonts w:ascii="Times New Roman" w:hAnsi="Times New Roman" w:cs="Times New Roman"/>
+          <w:sz w:val="24"/>
+          <w:szCs w:val="24"/>
+        </w:rPr>
+        <w:t xml:space="preserve"> object</w:t>
+      </w:r>
+      <w:r>
+        <w:rPr>
+          <w:rFonts w:ascii="Times New Roman" w:hAnsi="Times New Roman" w:cs="Times New Roman"/>
+          <w:sz w:val="24"/>
+          <w:szCs w:val="24"/>
+        </w:rPr>
+        <w:t>s skill</w:t>
+      </w:r>
+      <w:r>
+        <w:rPr>
+          <w:rFonts w:ascii="Times New Roman" w:hAnsi="Times New Roman" w:cs="Times New Roman"/>
+          <w:sz w:val="24"/>
+          <w:szCs w:val="24"/>
+        </w:rPr>
+        <w:t>. W</w:t>
+      </w:r>
+      <w:r>
+        <w:rPr>
+          <w:rFonts w:ascii="Times New Roman" w:hAnsi="Times New Roman" w:cs="Times New Roman"/>
+          <w:sz w:val="24"/>
+          <w:szCs w:val="24"/>
+        </w:rPr>
+        <w:t>e also w</w:t>
+      </w:r>
+      <w:r>
+        <w:rPr>
+          <w:rFonts w:ascii="Times New Roman" w:hAnsi="Times New Roman" w:cs="Times New Roman"/>
+          <w:sz w:val="24"/>
+          <w:szCs w:val="24"/>
+        </w:rPr>
+        <w:t>orked on reaction and rock paper scissors</w:t>
+      </w:r>
+      <w:r>
+        <w:rPr>
+          <w:rFonts w:ascii="Times New Roman" w:hAnsi="Times New Roman" w:cs="Times New Roman"/>
+          <w:sz w:val="24"/>
+          <w:szCs w:val="24"/>
+        </w:rPr>
+        <w:t xml:space="preserve"> skills</w:t>
+      </w:r>
+      <w:r>
+        <w:rPr>
+          <w:rFonts w:ascii="Times New Roman" w:hAnsi="Times New Roman" w:cs="Times New Roman"/>
+          <w:sz w:val="24"/>
+          <w:szCs w:val="24"/>
+        </w:rPr>
+        <w:t xml:space="preserve">. </w:t>
+      </w:r>
+    </w:p>
+    <w:p>
+      <w:pPr>
+        <w:ind w:left="720"/>
+        <w:rPr>
+          <w:rFonts w:ascii="Times New Roman" w:hAnsi="Times New Roman" w:cs="Times New Roman"/>
+          <w:sz w:val="24"/>
+          <w:szCs w:val="24"/>
+        </w:rPr>
+      </w:pPr>
+    </w:p>
+    <w:p>
+      <w:pPr>
+        <w:pStyle w:val="ListParagraph"/>
+        <w:numPr>
+          <w:ilvl w:val="0"/>
+          <w:numId w:val="2"/>
+        </w:numPr>
+        <w:rPr>
+          <w:rFonts w:ascii="Times New Roman" w:hAnsi="Times New Roman" w:cs="Times New Roman"/>
+          <w:sz w:val="24"/>
+          <w:szCs w:val="24"/>
+        </w:rPr>
+      </w:pPr>
+      <w:r>
+        <w:rPr>
+          <w:rFonts w:ascii="Times New Roman" w:hAnsi="Times New Roman" w:cs="Times New Roman"/>
+          <w:sz w:val="24"/>
+          <w:szCs w:val="24"/>
+        </w:rPr>
+        <w:t xml:space="preserve">Sprint 4 – Week </w:t>
+      </w:r>
+      <w:r>
+        <w:rPr>
+          <w:rFonts w:ascii="Times New Roman" w:hAnsi="Times New Roman" w:cs="Times New Roman"/>
+          <w:sz w:val="24"/>
+          <w:szCs w:val="24"/>
+        </w:rPr>
+        <w:t>5</w:t>
+      </w:r>
+      <w:r>
+        <w:rPr>
+          <w:rFonts w:ascii="Times New Roman" w:hAnsi="Times New Roman" w:cs="Times New Roman"/>
+          <w:sz w:val="24"/>
+          <w:szCs w:val="24"/>
+        </w:rPr>
+        <w:t>:</w:t>
+      </w:r>
+    </w:p>
+    <w:p>
+      <w:pPr>
+        <w:ind w:left="720"/>
+        <w:rPr>
+          <w:rFonts w:ascii="Times New Roman" w:hAnsi="Times New Roman" w:cs="Times New Roman"/>
+          <w:sz w:val="24"/>
+          <w:szCs w:val="24"/>
+        </w:rPr>
+      </w:pPr>
+      <w:r>
+        <w:rPr>
+          <w:rFonts w:ascii="Times New Roman" w:hAnsi="Times New Roman" w:cs="Times New Roman"/>
+          <w:sz w:val="24"/>
+          <w:szCs w:val="24"/>
+        </w:rPr>
+        <w:t>We m</w:t>
+      </w:r>
+      <w:r>
+        <w:rPr>
+          <w:rFonts w:ascii="Times New Roman" w:hAnsi="Times New Roman" w:cs="Times New Roman"/>
+          <w:sz w:val="24"/>
+          <w:szCs w:val="24"/>
+        </w:rPr>
+        <w:t>ainly worked on the presentation for the status report</w:t>
+      </w:r>
+      <w:r>
+        <w:rPr>
+          <w:rFonts w:ascii="Times New Roman" w:hAnsi="Times New Roman" w:cs="Times New Roman"/>
+          <w:sz w:val="24"/>
+          <w:szCs w:val="24"/>
+        </w:rPr>
+        <w:t>. We t</w:t>
+      </w:r>
+      <w:r>
+        <w:rPr>
+          <w:rFonts w:ascii="Times New Roman" w:hAnsi="Times New Roman" w:cs="Times New Roman"/>
+          <w:sz w:val="24"/>
+          <w:szCs w:val="24"/>
+        </w:rPr>
+        <w:t>ried to get everyone on the same page and working/communicating a little more to get back on track.</w:t>
+      </w:r>
+    </w:p>
+    <w:p>
+      <w:pPr>
+        <w:pStyle w:val="ListParagraph"/>
+        <w:numPr>
+          <w:ilvl w:val="0"/>
+          <w:numId w:val="2"/>
+        </w:numPr>
+        <w:rPr>
+          <w:rFonts w:ascii="Times New Roman" w:hAnsi="Times New Roman" w:cs="Times New Roman"/>
+          <w:sz w:val="24"/>
+          <w:szCs w:val="24"/>
+        </w:rPr>
+      </w:pPr>
+      <w:r>
+        <w:rPr>
+          <w:rFonts w:ascii="Times New Roman" w:hAnsi="Times New Roman" w:cs="Times New Roman"/>
+          <w:sz w:val="24"/>
+          <w:szCs w:val="24"/>
+        </w:rPr>
+        <w:t xml:space="preserve">Sprint 5 – Week </w:t>
+      </w:r>
+      <w:r>
+        <w:rPr>
+          <w:rFonts w:ascii="Times New Roman" w:hAnsi="Times New Roman" w:cs="Times New Roman"/>
+          <w:sz w:val="24"/>
+          <w:szCs w:val="24"/>
+        </w:rPr>
+        <w:t>6</w:t>
+      </w:r>
+      <w:r>
+        <w:rPr>
+          <w:rFonts w:ascii="Times New Roman" w:hAnsi="Times New Roman" w:cs="Times New Roman"/>
+          <w:sz w:val="24"/>
+          <w:szCs w:val="24"/>
+        </w:rPr>
+        <w:t>:</w:t>
+      </w:r>
+    </w:p>
+    <w:p>
+      <w:pPr>
+        <w:ind w:left="720"/>
+        <w:rPr>
+          <w:rFonts w:ascii="Times New Roman" w:hAnsi="Times New Roman" w:cs="Times New Roman"/>
+          <w:sz w:val="24"/>
+          <w:szCs w:val="24"/>
+        </w:rPr>
+      </w:pPr>
+      <w:r>
+        <w:rPr>
+          <w:rFonts w:ascii="Times New Roman" w:hAnsi="Times New Roman" w:cs="Times New Roman"/>
+          <w:sz w:val="24"/>
+          <w:szCs w:val="24"/>
+        </w:rPr>
+        <w:t>We had g</w:t>
+      </w:r>
+      <w:r>
+        <w:rPr>
+          <w:rFonts w:ascii="Times New Roman" w:hAnsi="Times New Roman" w:cs="Times New Roman"/>
+          <w:sz w:val="24"/>
+          <w:szCs w:val="24"/>
+        </w:rPr>
+        <w:t xml:space="preserve">reat progress </w:t>
+      </w:r>
+      <w:r>
+        <w:rPr>
+          <w:rFonts w:ascii="Times New Roman" w:hAnsi="Times New Roman" w:cs="Times New Roman"/>
+          <w:sz w:val="24"/>
+          <w:szCs w:val="24"/>
+        </w:rPr>
+        <w:t>in this</w:t>
+      </w:r>
+      <w:r>
+        <w:rPr>
+          <w:rFonts w:ascii="Times New Roman" w:hAnsi="Times New Roman" w:cs="Times New Roman"/>
+          <w:sz w:val="24"/>
+          <w:szCs w:val="24"/>
+        </w:rPr>
+        <w:t xml:space="preserve"> week. </w:t>
+      </w:r>
+      <w:r>
+        <w:rPr>
+          <w:rFonts w:ascii="Times New Roman" w:hAnsi="Times New Roman" w:cs="Times New Roman"/>
+          <w:sz w:val="24"/>
+          <w:szCs w:val="24"/>
+        </w:rPr>
+        <w:t>We were able to complete</w:t>
+      </w:r>
+      <w:r>
+        <w:rPr>
+          <w:rFonts w:ascii="Times New Roman" w:hAnsi="Times New Roman" w:cs="Times New Roman"/>
+          <w:sz w:val="24"/>
+          <w:szCs w:val="24"/>
+        </w:rPr>
+        <w:t xml:space="preserve"> text to sound and sound to text skills. Dashboard </w:t>
+      </w:r>
+      <w:r>
+        <w:rPr>
+          <w:rFonts w:ascii="Times New Roman" w:hAnsi="Times New Roman" w:cs="Times New Roman"/>
+          <w:sz w:val="24"/>
+          <w:szCs w:val="24"/>
+        </w:rPr>
+        <w:t>was progressing</w:t>
+      </w:r>
+      <w:r>
+        <w:rPr>
+          <w:rFonts w:ascii="Times New Roman" w:hAnsi="Times New Roman" w:cs="Times New Roman"/>
+          <w:sz w:val="24"/>
+          <w:szCs w:val="24"/>
+        </w:rPr>
+        <w:t>, being able to send POST requests to misty and pull data from it.</w:t>
+      </w:r>
+    </w:p>
+    <w:p>
+      <w:pPr>
+        <w:pStyle w:val="ListParagraph"/>
+        <w:numPr>
+          <w:ilvl w:val="0"/>
+          <w:numId w:val="2"/>
+        </w:numPr>
+        <w:rPr>
+          <w:rFonts w:ascii="Times New Roman" w:hAnsi="Times New Roman" w:cs="Times New Roman"/>
+          <w:sz w:val="24"/>
+          <w:szCs w:val="24"/>
+        </w:rPr>
+      </w:pPr>
+      <w:r>
+        <w:rPr>
+          <w:rFonts w:ascii="Times New Roman" w:hAnsi="Times New Roman" w:cs="Times New Roman"/>
+          <w:sz w:val="24"/>
+          <w:szCs w:val="24"/>
+        </w:rPr>
+        <w:t xml:space="preserve">Sprint 6 – Week </w:t>
+      </w:r>
+      <w:r>
+        <w:rPr>
+          <w:rFonts w:ascii="Times New Roman" w:hAnsi="Times New Roman" w:cs="Times New Roman"/>
+          <w:sz w:val="24"/>
+          <w:szCs w:val="24"/>
+        </w:rPr>
+        <w:t>7</w:t>
+      </w:r>
+      <w:r>
+        <w:rPr>
+          <w:rFonts w:ascii="Times New Roman" w:hAnsi="Times New Roman" w:cs="Times New Roman"/>
+          <w:sz w:val="24"/>
+          <w:szCs w:val="24"/>
+        </w:rPr>
+        <w:t>:</w:t>
+      </w:r>
+    </w:p>
+    <w:p>
+      <w:pPr>
+        <w:ind w:left="720"/>
+        <w:rPr>
+          <w:rFonts w:ascii="Times New Roman" w:hAnsi="Times New Roman" w:cs="Times New Roman"/>
+          <w:sz w:val="24"/>
+          <w:szCs w:val="24"/>
+        </w:rPr>
+      </w:pPr>
+      <w:r>
+        <w:rPr>
+          <w:rFonts w:ascii="Times New Roman" w:hAnsi="Times New Roman" w:cs="Times New Roman"/>
+          <w:sz w:val="24"/>
+          <w:szCs w:val="24"/>
+        </w:rPr>
+        <w:t>Our group f</w:t>
+      </w:r>
+      <w:r>
+        <w:rPr>
+          <w:rFonts w:ascii="Times New Roman" w:hAnsi="Times New Roman" w:cs="Times New Roman"/>
+          <w:sz w:val="24"/>
+          <w:szCs w:val="24"/>
+        </w:rPr>
+        <w:t xml:space="preserve">inished </w:t>
+      </w:r>
+      <w:r>
+        <w:rPr>
+          <w:rFonts w:ascii="Times New Roman" w:hAnsi="Times New Roman" w:cs="Times New Roman"/>
+          <w:sz w:val="24"/>
+          <w:szCs w:val="24"/>
+        </w:rPr>
+        <w:t xml:space="preserve">the </w:t>
+      </w:r>
+      <w:r>
+        <w:rPr>
+          <w:rFonts w:ascii="Times New Roman" w:hAnsi="Times New Roman" w:cs="Times New Roman"/>
+          <w:sz w:val="24"/>
+          <w:szCs w:val="24"/>
+        </w:rPr>
+        <w:t xml:space="preserve">translation </w:t>
+      </w:r>
+      <w:r>
+        <w:rPr>
+          <w:rFonts w:ascii="Times New Roman" w:hAnsi="Times New Roman" w:cs="Times New Roman"/>
+          <w:sz w:val="24"/>
+          <w:szCs w:val="24"/>
+        </w:rPr>
+        <w:t xml:space="preserve">skill </w:t>
+      </w:r>
+      <w:r>
+        <w:rPr>
+          <w:rFonts w:ascii="Times New Roman" w:hAnsi="Times New Roman" w:cs="Times New Roman"/>
+          <w:sz w:val="24"/>
+          <w:szCs w:val="24"/>
+        </w:rPr>
+        <w:t xml:space="preserve">and </w:t>
+      </w:r>
+      <w:r>
+        <w:rPr>
+          <w:rFonts w:ascii="Times New Roman" w:hAnsi="Times New Roman" w:cs="Times New Roman"/>
+          <w:sz w:val="24"/>
+          <w:szCs w:val="24"/>
+        </w:rPr>
+        <w:t xml:space="preserve">there were a </w:t>
+      </w:r>
+      <w:r>
+        <w:rPr>
+          <w:rFonts w:ascii="Times New Roman" w:hAnsi="Times New Roman" w:cs="Times New Roman"/>
+          <w:sz w:val="24"/>
+          <w:szCs w:val="24"/>
+        </w:rPr>
+        <w:t xml:space="preserve">lot of progress with </w:t>
+      </w:r>
+      <w:r>
+        <w:rPr>
+          <w:rFonts w:ascii="Times New Roman" w:hAnsi="Times New Roman" w:cs="Times New Roman"/>
+          <w:sz w:val="24"/>
+          <w:szCs w:val="24"/>
+        </w:rPr>
+        <w:t xml:space="preserve">the </w:t>
+      </w:r>
+      <w:r>
+        <w:rPr>
+          <w:rFonts w:ascii="Times New Roman" w:hAnsi="Times New Roman" w:cs="Times New Roman"/>
+          <w:sz w:val="24"/>
+          <w:szCs w:val="24"/>
+        </w:rPr>
+        <w:t xml:space="preserve">conversation skill. We </w:t>
+      </w:r>
+      <w:r>
+        <w:rPr>
+          <w:rFonts w:ascii="Times New Roman" w:hAnsi="Times New Roman" w:cs="Times New Roman"/>
+          <w:sz w:val="24"/>
+          <w:szCs w:val="24"/>
+        </w:rPr>
+        <w:t>were</w:t>
+      </w:r>
+      <w:r>
+        <w:rPr>
+          <w:rFonts w:ascii="Times New Roman" w:hAnsi="Times New Roman" w:cs="Times New Roman"/>
+          <w:sz w:val="24"/>
+          <w:szCs w:val="24"/>
+        </w:rPr>
+        <w:t xml:space="preserve"> ahead of schedule and </w:t>
+      </w:r>
+      <w:r>
+        <w:rPr>
+          <w:rFonts w:ascii="Times New Roman" w:hAnsi="Times New Roman" w:cs="Times New Roman"/>
+          <w:sz w:val="24"/>
+          <w:szCs w:val="24"/>
+        </w:rPr>
+        <w:t>a lot</w:t>
+      </w:r>
+      <w:r>
+        <w:rPr>
+          <w:rFonts w:ascii="Times New Roman" w:hAnsi="Times New Roman" w:cs="Times New Roman"/>
+          <w:sz w:val="24"/>
+          <w:szCs w:val="24"/>
+        </w:rPr>
+        <w:t xml:space="preserve"> of things </w:t>
+      </w:r>
+      <w:r>
+        <w:rPr>
+          <w:rFonts w:ascii="Times New Roman" w:hAnsi="Times New Roman" w:cs="Times New Roman"/>
+          <w:sz w:val="24"/>
+          <w:szCs w:val="24"/>
+        </w:rPr>
+        <w:t>were</w:t>
+      </w:r>
+      <w:r>
+        <w:rPr>
+          <w:rFonts w:ascii="Times New Roman" w:hAnsi="Times New Roman" w:cs="Times New Roman"/>
+          <w:sz w:val="24"/>
+          <w:szCs w:val="24"/>
+        </w:rPr>
+        <w:t xml:space="preserve"> working very well. </w:t>
+      </w:r>
+      <w:r>
+        <w:rPr>
+          <w:rFonts w:ascii="Times New Roman" w:hAnsi="Times New Roman" w:cs="Times New Roman"/>
+          <w:sz w:val="24"/>
+          <w:szCs w:val="24"/>
+        </w:rPr>
+        <w:t>We had g</w:t>
+      </w:r>
+      <w:r>
+        <w:rPr>
+          <w:rFonts w:ascii="Times New Roman" w:hAnsi="Times New Roman" w:cs="Times New Roman"/>
+          <w:sz w:val="24"/>
+          <w:szCs w:val="24"/>
+        </w:rPr>
+        <w:t>reat progress</w:t>
+      </w:r>
+      <w:r>
+        <w:rPr>
+          <w:rFonts w:ascii="Times New Roman" w:hAnsi="Times New Roman" w:cs="Times New Roman"/>
+          <w:sz w:val="24"/>
+          <w:szCs w:val="24"/>
+        </w:rPr>
+        <w:t xml:space="preserve"> too</w:t>
+      </w:r>
+      <w:r>
+        <w:rPr>
+          <w:rFonts w:ascii="Times New Roman" w:hAnsi="Times New Roman" w:cs="Times New Roman"/>
+          <w:sz w:val="24"/>
+          <w:szCs w:val="24"/>
+        </w:rPr>
+        <w:t xml:space="preserve">. </w:t>
+      </w:r>
+    </w:p>
+    <w:p>
+      <w:pPr>
+        <w:pStyle w:val="ListParagraph"/>
+        <w:numPr>
+          <w:ilvl w:val="0"/>
+          <w:numId w:val="2"/>
+        </w:numPr>
+        <w:rPr>
+          <w:rFonts w:ascii="Times New Roman" w:hAnsi="Times New Roman" w:cs="Times New Roman"/>
+          <w:sz w:val="24"/>
+          <w:szCs w:val="24"/>
+        </w:rPr>
+      </w:pPr>
+      <w:r>
+        <w:rPr>
+          <w:rFonts w:ascii="Times New Roman" w:hAnsi="Times New Roman" w:cs="Times New Roman"/>
+          <w:sz w:val="24"/>
+          <w:szCs w:val="24"/>
+        </w:rPr>
+        <w:t xml:space="preserve">Sprint 7 – Week </w:t>
+      </w:r>
+      <w:r>
+        <w:rPr>
+          <w:rFonts w:ascii="Times New Roman" w:hAnsi="Times New Roman" w:cs="Times New Roman"/>
+          <w:sz w:val="24"/>
+          <w:szCs w:val="24"/>
+        </w:rPr>
+        <w:t>8</w:t>
+      </w:r>
+      <w:r>
+        <w:rPr>
+          <w:rFonts w:ascii="Times New Roman" w:hAnsi="Times New Roman" w:cs="Times New Roman"/>
+          <w:sz w:val="24"/>
+          <w:szCs w:val="24"/>
+        </w:rPr>
+        <w:t>:</w:t>
+      </w:r>
+    </w:p>
+    <w:p>
+      <w:pPr>
+        <w:ind w:left="720"/>
+        <w:rPr>
+          <w:rFonts w:ascii="Times New Roman" w:hAnsi="Times New Roman" w:cs="Times New Roman"/>
+          <w:sz w:val="24"/>
+          <w:szCs w:val="24"/>
+        </w:rPr>
+      </w:pPr>
+      <w:r>
+        <w:rPr>
+          <w:rFonts w:ascii="Times New Roman" w:hAnsi="Times New Roman" w:cs="Times New Roman"/>
+          <w:sz w:val="24"/>
+          <w:szCs w:val="24"/>
+        </w:rPr>
+        <w:t>Our team worked</w:t>
+      </w:r>
+      <w:r>
+        <w:rPr>
+          <w:rFonts w:ascii="Times New Roman" w:hAnsi="Times New Roman" w:cs="Times New Roman"/>
+          <w:sz w:val="24"/>
+          <w:szCs w:val="24"/>
+        </w:rPr>
+        <w:t xml:space="preserve"> on presentation for status report 2. </w:t>
+      </w:r>
+      <w:r>
+        <w:rPr>
+          <w:rFonts w:ascii="Times New Roman" w:hAnsi="Times New Roman" w:cs="Times New Roman"/>
+          <w:sz w:val="24"/>
+          <w:szCs w:val="24"/>
+        </w:rPr>
+        <w:t>We were a</w:t>
+      </w:r>
+      <w:r>
+        <w:rPr>
+          <w:rFonts w:ascii="Times New Roman" w:hAnsi="Times New Roman" w:cs="Times New Roman"/>
+          <w:sz w:val="24"/>
+          <w:szCs w:val="24"/>
+        </w:rPr>
+        <w:t xml:space="preserve">lmost completely done </w:t>
+      </w:r>
+      <w:r>
+        <w:rPr>
+          <w:rFonts w:ascii="Times New Roman" w:hAnsi="Times New Roman" w:cs="Times New Roman"/>
+          <w:sz w:val="24"/>
+          <w:szCs w:val="24"/>
+        </w:rPr>
+        <w:t xml:space="preserve">with </w:t>
+      </w:r>
+      <w:r>
+        <w:rPr>
+          <w:rFonts w:ascii="Times New Roman" w:hAnsi="Times New Roman" w:cs="Times New Roman"/>
+          <w:sz w:val="24"/>
+          <w:szCs w:val="24"/>
+        </w:rPr>
+        <w:t>rock paper scissors, tic-tac-toe, and security cameras</w:t>
+      </w:r>
+      <w:r>
+        <w:rPr>
+          <w:rFonts w:ascii="Times New Roman" w:hAnsi="Times New Roman" w:cs="Times New Roman"/>
+          <w:sz w:val="24"/>
+          <w:szCs w:val="24"/>
+        </w:rPr>
+        <w:t xml:space="preserve"> skills</w:t>
+      </w:r>
+      <w:r>
+        <w:rPr>
+          <w:rFonts w:ascii="Times New Roman" w:hAnsi="Times New Roman" w:cs="Times New Roman"/>
+          <w:sz w:val="24"/>
+          <w:szCs w:val="24"/>
+        </w:rPr>
+        <w:t xml:space="preserve">. Dashboard </w:t>
+      </w:r>
+      <w:r>
+        <w:rPr>
+          <w:rFonts w:ascii="Times New Roman" w:hAnsi="Times New Roman" w:cs="Times New Roman"/>
+          <w:sz w:val="24"/>
+          <w:szCs w:val="24"/>
+        </w:rPr>
+        <w:t xml:space="preserve">was </w:t>
+      </w:r>
+      <w:r>
+        <w:rPr>
+          <w:rFonts w:ascii="Times New Roman" w:hAnsi="Times New Roman" w:cs="Times New Roman"/>
+          <w:sz w:val="24"/>
+          <w:szCs w:val="24"/>
+        </w:rPr>
+        <w:t>almost done</w:t>
+      </w:r>
+      <w:r>
+        <w:rPr>
+          <w:rFonts w:ascii="Times New Roman" w:hAnsi="Times New Roman" w:cs="Times New Roman"/>
+          <w:sz w:val="24"/>
+          <w:szCs w:val="24"/>
+        </w:rPr>
+        <w:t>.</w:t>
+      </w:r>
+      <w:r>
+        <w:rPr>
+          <w:rFonts w:ascii="Times New Roman" w:hAnsi="Times New Roman" w:cs="Times New Roman"/>
+          <w:sz w:val="24"/>
+          <w:szCs w:val="24"/>
+        </w:rPr>
+        <w:t xml:space="preserve"> </w:t>
+      </w:r>
+      <w:r>
+        <w:rPr>
+          <w:rFonts w:ascii="Times New Roman" w:hAnsi="Times New Roman" w:cs="Times New Roman"/>
+          <w:sz w:val="24"/>
+          <w:szCs w:val="24"/>
+        </w:rPr>
+        <w:t>G</w:t>
+      </w:r>
+      <w:r>
+        <w:rPr>
+          <w:rFonts w:ascii="Times New Roman" w:hAnsi="Times New Roman" w:cs="Times New Roman"/>
+          <w:sz w:val="24"/>
+          <w:szCs w:val="24"/>
+        </w:rPr>
+        <w:t>ood work on design</w:t>
+      </w:r>
+      <w:r>
+        <w:rPr>
+          <w:rFonts w:ascii="Times New Roman" w:hAnsi="Times New Roman" w:cs="Times New Roman"/>
+          <w:sz w:val="24"/>
+          <w:szCs w:val="24"/>
+        </w:rPr>
+        <w:t>ing</w:t>
+      </w:r>
+      <w:r>
+        <w:rPr>
+          <w:rFonts w:ascii="Times New Roman" w:hAnsi="Times New Roman" w:cs="Times New Roman"/>
+          <w:sz w:val="24"/>
+          <w:szCs w:val="24"/>
+        </w:rPr>
+        <w:t xml:space="preserve"> and interacti</w:t>
+      </w:r>
+      <w:r>
+        <w:rPr>
+          <w:rFonts w:ascii="Times New Roman" w:hAnsi="Times New Roman" w:cs="Times New Roman"/>
+          <w:sz w:val="24"/>
+          <w:szCs w:val="24"/>
+        </w:rPr>
+        <w:t>ng</w:t>
+      </w:r>
+      <w:r>
+        <w:rPr>
+          <w:rFonts w:ascii="Times New Roman" w:hAnsi="Times New Roman" w:cs="Times New Roman"/>
+          <w:sz w:val="24"/>
+          <w:szCs w:val="24"/>
+        </w:rPr>
+        <w:t xml:space="preserve"> with robot</w:t>
+      </w:r>
+      <w:r>
+        <w:rPr>
+          <w:rFonts w:ascii="Times New Roman" w:hAnsi="Times New Roman" w:cs="Times New Roman"/>
+          <w:sz w:val="24"/>
+          <w:szCs w:val="24"/>
+        </w:rPr>
+        <w:t>s</w:t>
+      </w:r>
+      <w:r>
+        <w:rPr>
+          <w:rFonts w:ascii="Times New Roman" w:hAnsi="Times New Roman" w:cs="Times New Roman"/>
+          <w:sz w:val="24"/>
+          <w:szCs w:val="24"/>
+        </w:rPr>
+        <w:t>.</w:t>
+      </w:r>
+    </w:p>
+    <w:p>
+      <w:pPr>
+        <w:pStyle w:val="ListParagraph"/>
+        <w:numPr>
+          <w:ilvl w:val="0"/>
+          <w:numId w:val="2"/>
+        </w:numPr>
+        <w:rPr>
+          <w:rFonts w:ascii="Times New Roman" w:hAnsi="Times New Roman" w:cs="Times New Roman"/>
+          <w:sz w:val="24"/>
+          <w:szCs w:val="24"/>
+        </w:rPr>
+      </w:pPr>
+      <w:r>
+        <w:rPr>
+          <w:rFonts w:ascii="Times New Roman" w:hAnsi="Times New Roman" w:cs="Times New Roman"/>
+          <w:sz w:val="24"/>
+          <w:szCs w:val="24"/>
+        </w:rPr>
+        <w:t xml:space="preserve">Sprint 8 – Week </w:t>
+      </w:r>
+      <w:r>
+        <w:rPr>
+          <w:rFonts w:ascii="Times New Roman" w:hAnsi="Times New Roman" w:cs="Times New Roman"/>
+          <w:sz w:val="24"/>
+          <w:szCs w:val="24"/>
+        </w:rPr>
+        <w:t>9</w:t>
+      </w:r>
+      <w:r>
+        <w:rPr>
+          <w:rFonts w:ascii="Times New Roman" w:hAnsi="Times New Roman" w:cs="Times New Roman"/>
+          <w:sz w:val="24"/>
+          <w:szCs w:val="24"/>
+        </w:rPr>
+        <w:t>:</w:t>
+      </w:r>
       <w:r>
         <w:rPr>
           <w:rFonts w:ascii="Times New Roman" w:hAnsi="Times New Roman" w:cs="Times New Roman"/>
@@ -998,15 +2938,6 @@
           <w:szCs w:val="24"/>
         </w:rPr>
         <w:tab/>
-        <w:t>Research and learn the details of the robots before start to code.</w:t>
-      </w:r>
-      <w:r>
-        <w:rPr>
-          <w:rFonts w:ascii="Times New Roman" w:hAnsi="Times New Roman" w:cs="Times New Roman"/>
-          <w:sz w:val="24"/>
-          <w:szCs w:val="24"/>
-        </w:rPr>
-        <w:t xml:space="preserve"> Developed dancing. </w:t>
       </w:r>
     </w:p>
     <w:p>
@@ -1024,15 +2955,52 @@
           <w:szCs w:val="24"/>
         </w:rPr>
         <w:tab/>
-        <w:t>Sprint 2 – Week 2</w:t>
-      </w:r>
-      <w:r>
-        <w:rPr>
-          <w:rFonts w:ascii="Times New Roman" w:hAnsi="Times New Roman" w:cs="Times New Roman"/>
-          <w:sz w:val="24"/>
-          <w:szCs w:val="24"/>
-        </w:rPr>
-        <w:t>-3</w:t>
+      </w:r>
+      <w:r>
+        <w:rPr>
+          <w:rFonts w:ascii="Times New Roman" w:hAnsi="Times New Roman" w:cs="Times New Roman"/>
+          <w:sz w:val="24"/>
+          <w:szCs w:val="24"/>
+        </w:rPr>
+        <w:t>We</w:t>
+      </w:r>
+      <w:r>
+        <w:rPr>
+          <w:rFonts w:ascii="Times New Roman" w:hAnsi="Times New Roman" w:cs="Times New Roman"/>
+          <w:sz w:val="24"/>
+          <w:szCs w:val="24"/>
+        </w:rPr>
+        <w:t xml:space="preserve"> worked on documentation. </w:t>
+      </w:r>
+    </w:p>
+    <w:p>
+      <w:pPr>
+        <w:pStyle w:val="ListParagraph"/>
+        <w:numPr>
+          <w:ilvl w:val="0"/>
+          <w:numId w:val="2"/>
+        </w:numPr>
+        <w:rPr>
+          <w:rFonts w:ascii="Times New Roman" w:hAnsi="Times New Roman" w:cs="Times New Roman"/>
+          <w:sz w:val="24"/>
+          <w:szCs w:val="24"/>
+        </w:rPr>
+      </w:pPr>
+      <w:r>
+        <w:rPr>
+          <w:rFonts w:ascii="Times New Roman" w:hAnsi="Times New Roman" w:cs="Times New Roman"/>
+          <w:sz w:val="24"/>
+          <w:szCs w:val="24"/>
+        </w:rPr>
+        <w:t xml:space="preserve">Sprint 9 – Week </w:t>
+      </w:r>
+      <w:r>
+        <w:rPr>
+          <w:rFonts w:ascii="Times New Roman" w:hAnsi="Times New Roman" w:cs="Times New Roman"/>
+          <w:sz w:val="24"/>
+          <w:szCs w:val="24"/>
+        </w:rPr>
+        <w:t>10</w:t>
       </w:r>
       <w:r>
         <w:rPr>
@@ -1045,6 +3013,32 @@
     </w:p>
     <w:p>
       <w:pPr>
+        <w:ind w:left="720"/>
+        <w:rPr>
+          <w:rFonts w:ascii="Times New Roman" w:hAnsi="Times New Roman" w:cs="Times New Roman"/>
+          <w:sz w:val="24"/>
+          <w:szCs w:val="24"/>
+        </w:rPr>
+      </w:pPr>
+      <w:r>
+        <w:rPr>
+          <w:rFonts w:ascii="Times New Roman" w:hAnsi="Times New Roman" w:cs="Times New Roman"/>
+          <w:sz w:val="24"/>
+          <w:szCs w:val="24"/>
+        </w:rPr>
+        <w:t>Our group</w:t>
+      </w:r>
+      <w:r>
+        <w:rPr>
+          <w:rFonts w:ascii="Times New Roman" w:hAnsi="Times New Roman" w:cs="Times New Roman"/>
+          <w:sz w:val="24"/>
+          <w:szCs w:val="24"/>
+        </w:rPr>
+        <w:t xml:space="preserve"> worked on final presentation. </w:t>
+      </w:r>
+    </w:p>
+    <w:p>
+      <w:pPr>
         <w:rPr>
           <w:rFonts w:ascii="Times New Roman" w:hAnsi="Times New Roman" w:cs="Times New Roman"/>
           <w:sz w:val="24"/>
@@ -1059,13 +3053,28 @@
         </w:rPr>
         <w:tab/>
       </w:r>
-      <w:r>
-        <w:rPr>
-          <w:rFonts w:ascii="Times New Roman" w:hAnsi="Times New Roman" w:cs="Times New Roman"/>
-          <w:sz w:val="24"/>
-          <w:szCs w:val="24"/>
-        </w:rPr>
-        <w:t>Still working on researching. Started dashboard, designs were approved by client, and we are able to send commands to the robot from there. Some forward steps in searching for object and face recognition.</w:t>
+    </w:p>
+    <w:p>
+      <w:pPr>
+        <w:rPr>
+          <w:rFonts w:ascii="Times New Roman" w:eastAsia="Times New Roman" w:hAnsi="Times New Roman" w:cs="Times New Roman"/>
+          <w:b/>
+          <w:bCs/>
+          <w:color w:val="7030A0"/>
+          <w:sz w:val="56"/>
+          <w:szCs w:val="56"/>
+        </w:rPr>
+      </w:pPr>
+      <w:r>
+        <w:rPr>
+          <w:rFonts w:ascii="Times New Roman" w:eastAsia="Times New Roman" w:hAnsi="Times New Roman" w:cs="Times New Roman"/>
+          <w:b/>
+          <w:bCs/>
+          <w:color w:val="7030A0"/>
+          <w:sz w:val="56"/>
+          <w:szCs w:val="56"/>
+        </w:rPr>
+        <w:t>Conclusion</w:t>
       </w:r>
     </w:p>
     <w:p>
@@ -1083,463 +3092,30 @@
           <w:szCs w:val="24"/>
         </w:rPr>
         <w:tab/>
-        <w:t xml:space="preserve">Sprint 3 – Week </w:t>
-      </w:r>
-      <w:r>
-        <w:rPr>
-          <w:rFonts w:ascii="Times New Roman" w:hAnsi="Times New Roman" w:cs="Times New Roman"/>
-          <w:sz w:val="24"/>
-          <w:szCs w:val="24"/>
-        </w:rPr>
-        <w:t>4</w:t>
-      </w:r>
-      <w:r>
-        <w:rPr>
-          <w:rFonts w:ascii="Times New Roman" w:hAnsi="Times New Roman" w:cs="Times New Roman"/>
-          <w:sz w:val="24"/>
-          <w:szCs w:val="24"/>
-        </w:rPr>
-        <w:t>:</w:t>
-      </w:r>
-      <w:r>
-        <w:rPr>
-          <w:rFonts w:ascii="Times New Roman" w:hAnsi="Times New Roman" w:cs="Times New Roman"/>
-          <w:sz w:val="24"/>
-          <w:szCs w:val="24"/>
-        </w:rPr>
-        <w:t xml:space="preserve"> </w:t>
-      </w:r>
-    </w:p>
-    <w:p>
-      <w:pPr>
-        <w:rPr>
-          <w:rFonts w:ascii="Times New Roman" w:hAnsi="Times New Roman" w:cs="Times New Roman"/>
-          <w:sz w:val="24"/>
-          <w:szCs w:val="24"/>
-        </w:rPr>
-      </w:pPr>
-      <w:r>
-        <w:rPr>
-          <w:rFonts w:ascii="Times New Roman" w:hAnsi="Times New Roman" w:cs="Times New Roman"/>
-          <w:sz w:val="24"/>
-          <w:szCs w:val="24"/>
-        </w:rPr>
-        <w:tab/>
-        <w:t xml:space="preserve">Work on status report 1. A lot of work on backend of the Dashboard. We finished searching for object. Worked on reaction and rock paper scissors. </w:t>
-      </w:r>
-    </w:p>
-    <w:p>
-      <w:pPr>
-        <w:rPr>
-          <w:rFonts w:ascii="Times New Roman" w:hAnsi="Times New Roman" w:cs="Times New Roman"/>
-          <w:sz w:val="24"/>
-          <w:szCs w:val="24"/>
-        </w:rPr>
-      </w:pPr>
-      <w:r>
-        <w:rPr>
-          <w:rFonts w:ascii="Times New Roman" w:hAnsi="Times New Roman" w:cs="Times New Roman"/>
-          <w:sz w:val="24"/>
-          <w:szCs w:val="24"/>
-        </w:rPr>
-        <w:tab/>
-        <w:t xml:space="preserve">Sprint 4 – Week </w:t>
-      </w:r>
-      <w:r>
-        <w:rPr>
-          <w:rFonts w:ascii="Times New Roman" w:hAnsi="Times New Roman" w:cs="Times New Roman"/>
-          <w:sz w:val="24"/>
-          <w:szCs w:val="24"/>
-        </w:rPr>
-        <w:t>5</w:t>
-      </w:r>
-      <w:r>
-        <w:rPr>
-          <w:rFonts w:ascii="Times New Roman" w:hAnsi="Times New Roman" w:cs="Times New Roman"/>
-          <w:sz w:val="24"/>
-          <w:szCs w:val="24"/>
-        </w:rPr>
-        <w:t>:</w:t>
-      </w:r>
-    </w:p>
-    <w:p>
-      <w:pPr>
-        <w:rPr>
-          <w:rFonts w:ascii="Times New Roman" w:hAnsi="Times New Roman" w:cs="Times New Roman"/>
-          <w:sz w:val="24"/>
-          <w:szCs w:val="24"/>
-        </w:rPr>
-      </w:pPr>
-      <w:r>
-        <w:rPr>
-          <w:rFonts w:ascii="Times New Roman" w:hAnsi="Times New Roman" w:cs="Times New Roman"/>
-          <w:sz w:val="24"/>
-          <w:szCs w:val="24"/>
-        </w:rPr>
-        <w:tab/>
-        <w:t>Mainly worked on the presentation for the status report, tried to get everyone on the same page and working/communicating a little more to get back on track.</w:t>
-      </w:r>
-    </w:p>
-    <w:p>
-      <w:pPr>
-        <w:rPr>
-          <w:rFonts w:ascii="Times New Roman" w:hAnsi="Times New Roman" w:cs="Times New Roman"/>
-          <w:sz w:val="24"/>
-          <w:szCs w:val="24"/>
-        </w:rPr>
-      </w:pPr>
-      <w:r>
-        <w:rPr>
-          <w:rFonts w:ascii="Times New Roman" w:hAnsi="Times New Roman" w:cs="Times New Roman"/>
-          <w:sz w:val="24"/>
-          <w:szCs w:val="24"/>
-        </w:rPr>
-        <w:tab/>
-        <w:t xml:space="preserve">Sprint 5 – Week </w:t>
-      </w:r>
-      <w:r>
-        <w:rPr>
-          <w:rFonts w:ascii="Times New Roman" w:hAnsi="Times New Roman" w:cs="Times New Roman"/>
-          <w:sz w:val="24"/>
-          <w:szCs w:val="24"/>
-        </w:rPr>
-        <w:t>6</w:t>
-      </w:r>
-      <w:r>
-        <w:rPr>
-          <w:rFonts w:ascii="Times New Roman" w:hAnsi="Times New Roman" w:cs="Times New Roman"/>
-          <w:sz w:val="24"/>
-          <w:szCs w:val="24"/>
-        </w:rPr>
-        <w:t>:</w:t>
-      </w:r>
-    </w:p>
-    <w:p>
-      <w:pPr>
-        <w:rPr>
-          <w:rFonts w:ascii="Times New Roman" w:hAnsi="Times New Roman" w:cs="Times New Roman"/>
-          <w:sz w:val="24"/>
-          <w:szCs w:val="24"/>
-        </w:rPr>
-      </w:pPr>
-      <w:r>
-        <w:rPr>
-          <w:rFonts w:ascii="Times New Roman" w:hAnsi="Times New Roman" w:cs="Times New Roman"/>
-          <w:sz w:val="24"/>
-          <w:szCs w:val="24"/>
-        </w:rPr>
-        <w:lastRenderedPageBreak/>
-        <w:tab/>
-        <w:t>Great progress this week. Done with text to sound and sound to text skills. Dashboard seems to be progressing, being able to send POST requests to misty and pull data from it.</w:t>
-      </w:r>
-    </w:p>
-    <w:p>
-      <w:pPr>
-        <w:rPr>
-          <w:rFonts w:ascii="Times New Roman" w:hAnsi="Times New Roman" w:cs="Times New Roman"/>
-          <w:sz w:val="24"/>
-          <w:szCs w:val="24"/>
-        </w:rPr>
-      </w:pPr>
-      <w:r>
-        <w:rPr>
-          <w:rFonts w:ascii="Times New Roman" w:hAnsi="Times New Roman" w:cs="Times New Roman"/>
-          <w:sz w:val="24"/>
-          <w:szCs w:val="24"/>
-        </w:rPr>
-        <w:tab/>
-        <w:t xml:space="preserve">Sprint 6 – Week </w:t>
-      </w:r>
-      <w:r>
-        <w:rPr>
-          <w:rFonts w:ascii="Times New Roman" w:hAnsi="Times New Roman" w:cs="Times New Roman"/>
-          <w:sz w:val="24"/>
-          <w:szCs w:val="24"/>
-        </w:rPr>
-        <w:t>7</w:t>
-      </w:r>
-      <w:r>
-        <w:rPr>
-          <w:rFonts w:ascii="Times New Roman" w:hAnsi="Times New Roman" w:cs="Times New Roman"/>
-          <w:sz w:val="24"/>
-          <w:szCs w:val="24"/>
-        </w:rPr>
-        <w:t>:</w:t>
-      </w:r>
-    </w:p>
-    <w:p>
-      <w:pPr>
-        <w:rPr>
-          <w:rFonts w:ascii="Times New Roman" w:hAnsi="Times New Roman" w:cs="Times New Roman"/>
-          <w:sz w:val="24"/>
-          <w:szCs w:val="24"/>
-        </w:rPr>
-      </w:pPr>
-      <w:r>
-        <w:rPr>
-          <w:rFonts w:ascii="Times New Roman" w:hAnsi="Times New Roman" w:cs="Times New Roman"/>
-          <w:sz w:val="24"/>
-          <w:szCs w:val="24"/>
-        </w:rPr>
-        <w:tab/>
-        <w:t xml:space="preserve">Finished translation and lots of progress with conversation skill. We are ahead of schedule and lots of things are working very well. Great progress. </w:t>
-      </w:r>
-    </w:p>
-    <w:p>
-      <w:pPr>
-        <w:rPr>
-          <w:rFonts w:ascii="Times New Roman" w:hAnsi="Times New Roman" w:cs="Times New Roman"/>
-          <w:sz w:val="24"/>
-          <w:szCs w:val="24"/>
-        </w:rPr>
-      </w:pPr>
-      <w:r>
-        <w:rPr>
-          <w:rFonts w:ascii="Times New Roman" w:hAnsi="Times New Roman" w:cs="Times New Roman"/>
-          <w:sz w:val="24"/>
-          <w:szCs w:val="24"/>
-        </w:rPr>
-        <w:tab/>
-        <w:t xml:space="preserve">Sprint 7 – Week </w:t>
-      </w:r>
-      <w:r>
-        <w:rPr>
-          <w:rFonts w:ascii="Times New Roman" w:hAnsi="Times New Roman" w:cs="Times New Roman"/>
-          <w:sz w:val="24"/>
-          <w:szCs w:val="24"/>
-        </w:rPr>
-        <w:t>8</w:t>
-      </w:r>
-      <w:r>
-        <w:rPr>
-          <w:rFonts w:ascii="Times New Roman" w:hAnsi="Times New Roman" w:cs="Times New Roman"/>
-          <w:sz w:val="24"/>
-          <w:szCs w:val="24"/>
-        </w:rPr>
-        <w:t>:</w:t>
-      </w:r>
-    </w:p>
-    <w:p>
-      <w:pPr>
-        <w:rPr>
-          <w:rFonts w:ascii="Times New Roman" w:hAnsi="Times New Roman" w:cs="Times New Roman"/>
-          <w:sz w:val="24"/>
-          <w:szCs w:val="24"/>
-        </w:rPr>
-      </w:pPr>
-      <w:r>
-        <w:rPr>
-          <w:rFonts w:ascii="Times New Roman" w:hAnsi="Times New Roman" w:cs="Times New Roman"/>
-          <w:sz w:val="24"/>
-          <w:szCs w:val="24"/>
-        </w:rPr>
-        <w:tab/>
-        <w:t>Work on presentation for status report 2. Almost completely done rock paper scissors, tic-tac-toe, and security cameras. Dashboard almost done, good work on design and interactions with robot.</w:t>
-      </w:r>
-    </w:p>
-    <w:p>
-      <w:pPr>
-        <w:rPr>
-          <w:rFonts w:ascii="Times New Roman" w:hAnsi="Times New Roman" w:cs="Times New Roman"/>
-          <w:sz w:val="24"/>
-          <w:szCs w:val="24"/>
-        </w:rPr>
-      </w:pPr>
-      <w:r>
-        <w:rPr>
-          <w:rFonts w:ascii="Times New Roman" w:hAnsi="Times New Roman" w:cs="Times New Roman"/>
-          <w:sz w:val="24"/>
-          <w:szCs w:val="24"/>
-        </w:rPr>
-        <w:tab/>
-        <w:t xml:space="preserve">Sprint 8 – Week </w:t>
-      </w:r>
-      <w:r>
-        <w:rPr>
-          <w:rFonts w:ascii="Times New Roman" w:hAnsi="Times New Roman" w:cs="Times New Roman"/>
-          <w:sz w:val="24"/>
-          <w:szCs w:val="24"/>
-        </w:rPr>
-        <w:t>9</w:t>
-      </w:r>
-      <w:r>
-        <w:rPr>
-          <w:rFonts w:ascii="Times New Roman" w:hAnsi="Times New Roman" w:cs="Times New Roman"/>
-          <w:sz w:val="24"/>
-          <w:szCs w:val="24"/>
-        </w:rPr>
-        <w:t>:</w:t>
-      </w:r>
-      <w:r>
-        <w:rPr>
-          <w:rFonts w:ascii="Times New Roman" w:hAnsi="Times New Roman" w:cs="Times New Roman"/>
-          <w:sz w:val="24"/>
-          <w:szCs w:val="24"/>
-        </w:rPr>
-        <w:tab/>
-      </w:r>
-    </w:p>
-    <w:p>
-      <w:pPr>
-        <w:rPr>
-          <w:rFonts w:ascii="Times New Roman" w:hAnsi="Times New Roman" w:cs="Times New Roman"/>
-          <w:sz w:val="24"/>
-          <w:szCs w:val="24"/>
-        </w:rPr>
-      </w:pPr>
-      <w:r>
-        <w:rPr>
-          <w:rFonts w:ascii="Times New Roman" w:hAnsi="Times New Roman" w:cs="Times New Roman"/>
-          <w:sz w:val="24"/>
-          <w:szCs w:val="24"/>
-        </w:rPr>
-        <w:tab/>
-        <w:t xml:space="preserve">Only worked on documentation. </w:t>
-      </w:r>
-    </w:p>
-    <w:p>
-      <w:pPr>
-        <w:rPr>
-          <w:rFonts w:ascii="Times New Roman" w:hAnsi="Times New Roman" w:cs="Times New Roman"/>
-          <w:sz w:val="24"/>
-          <w:szCs w:val="24"/>
-        </w:rPr>
-      </w:pPr>
-      <w:r>
-        <w:rPr>
-          <w:rFonts w:ascii="Times New Roman" w:hAnsi="Times New Roman" w:cs="Times New Roman"/>
-          <w:sz w:val="24"/>
-          <w:szCs w:val="24"/>
-        </w:rPr>
-        <w:tab/>
-        <w:t xml:space="preserve">Sprint 9 – Week </w:t>
-      </w:r>
-      <w:r>
-        <w:rPr>
-          <w:rFonts w:ascii="Times New Roman" w:hAnsi="Times New Roman" w:cs="Times New Roman"/>
-          <w:sz w:val="24"/>
-          <w:szCs w:val="24"/>
-        </w:rPr>
-        <w:t>10</w:t>
-      </w:r>
-      <w:r>
-        <w:rPr>
-          <w:rFonts w:ascii="Times New Roman" w:hAnsi="Times New Roman" w:cs="Times New Roman"/>
-          <w:sz w:val="24"/>
-          <w:szCs w:val="24"/>
-        </w:rPr>
-        <w:t>:</w:t>
-      </w:r>
-    </w:p>
-    <w:p>
-      <w:pPr>
-        <w:rPr>
-          <w:rFonts w:ascii="Times New Roman" w:hAnsi="Times New Roman" w:cs="Times New Roman"/>
-          <w:sz w:val="24"/>
-          <w:szCs w:val="24"/>
-        </w:rPr>
-      </w:pPr>
-      <w:r>
-        <w:rPr>
-          <w:rFonts w:ascii="Times New Roman" w:hAnsi="Times New Roman" w:cs="Times New Roman"/>
-          <w:sz w:val="24"/>
-          <w:szCs w:val="24"/>
-        </w:rPr>
-        <w:tab/>
-        <w:t xml:space="preserve">Only worked on final presentation. </w:t>
-      </w:r>
-    </w:p>
-    <w:p>
-      <w:pPr>
-        <w:rPr>
-          <w:rFonts w:ascii="Times New Roman" w:hAnsi="Times New Roman" w:cs="Times New Roman"/>
-          <w:sz w:val="24"/>
-          <w:szCs w:val="24"/>
-        </w:rPr>
-      </w:pPr>
-      <w:r>
-        <w:rPr>
-          <w:rFonts w:ascii="Times New Roman" w:hAnsi="Times New Roman" w:cs="Times New Roman"/>
-          <w:sz w:val="24"/>
-          <w:szCs w:val="24"/>
-        </w:rPr>
-        <w:tab/>
-      </w:r>
-    </w:p>
-    <w:p>
-      <w:pPr>
-        <w:rPr>
-          <w:rFonts w:ascii="Times New Roman" w:hAnsi="Times New Roman" w:cs="Times New Roman"/>
-          <w:sz w:val="24"/>
-          <w:szCs w:val="24"/>
-        </w:rPr>
-      </w:pPr>
-    </w:p>
-    <w:p>
-      <w:pPr>
-        <w:rPr>
-          <w:rFonts w:ascii="Times New Roman" w:hAnsi="Times New Roman" w:cs="Times New Roman"/>
-          <w:sz w:val="24"/>
-          <w:szCs w:val="24"/>
-        </w:rPr>
-      </w:pPr>
-      <w:r>
-        <w:rPr>
-          <w:rFonts w:ascii="Times New Roman" w:hAnsi="Times New Roman" w:cs="Times New Roman"/>
-          <w:sz w:val="24"/>
-          <w:szCs w:val="24"/>
-        </w:rPr>
-        <w:t xml:space="preserve">Describes what the project team would have done differently if they were to start all </w:t>
-      </w:r>
-    </w:p>
-    <w:p>
-      <w:pPr>
-        <w:rPr>
-          <w:rFonts w:ascii="Times New Roman" w:hAnsi="Times New Roman" w:cs="Times New Roman"/>
-          <w:sz w:val="24"/>
-          <w:szCs w:val="24"/>
-        </w:rPr>
-      </w:pPr>
-      <w:r>
-        <w:rPr>
-          <w:rFonts w:ascii="Times New Roman" w:hAnsi="Times New Roman" w:cs="Times New Roman"/>
-          <w:sz w:val="24"/>
-          <w:szCs w:val="24"/>
-        </w:rPr>
-        <w:t>over again from scratch</w:t>
-      </w:r>
-      <w:r>
-        <w:rPr>
-          <w:rFonts w:ascii="Times New Roman" w:hAnsi="Times New Roman" w:cs="Times New Roman"/>
-          <w:sz w:val="24"/>
-          <w:szCs w:val="24"/>
-        </w:rPr>
-        <w:t>:</w:t>
-      </w:r>
-    </w:p>
-    <w:p>
-      <w:pPr>
-        <w:rPr>
-          <w:rFonts w:ascii="Times New Roman" w:hAnsi="Times New Roman" w:cs="Times New Roman"/>
-          <w:sz w:val="24"/>
-          <w:szCs w:val="24"/>
-        </w:rPr>
-      </w:pPr>
-      <w:r>
-        <w:rPr>
-          <w:rFonts w:ascii="Times New Roman" w:hAnsi="Times New Roman" w:cs="Times New Roman"/>
-          <w:sz w:val="24"/>
-          <w:szCs w:val="24"/>
-        </w:rPr>
-        <w:tab/>
-      </w:r>
-      <w:r>
-        <w:rPr>
-          <w:rFonts w:ascii="Times New Roman" w:hAnsi="Times New Roman" w:cs="Times New Roman"/>
-          <w:sz w:val="24"/>
-          <w:szCs w:val="24"/>
-        </w:rPr>
-        <w:t xml:space="preserve">There are only a couple of things that we would change if we were to start all over, but now knowing what to do, how long things will take, what works and what does not. </w:t>
+      </w:r>
+      <w:r>
+        <w:rPr>
+          <w:rFonts w:ascii="Times New Roman" w:hAnsi="Times New Roman" w:cs="Times New Roman"/>
+          <w:sz w:val="24"/>
+          <w:szCs w:val="24"/>
+        </w:rPr>
+        <w:t>There are only a couple of things that we would change if we were to start all over, but now knowing what to do, how long things w</w:t>
+      </w:r>
+      <w:r>
+        <w:rPr>
+          <w:rFonts w:ascii="Times New Roman" w:hAnsi="Times New Roman" w:cs="Times New Roman"/>
+          <w:sz w:val="24"/>
+          <w:szCs w:val="24"/>
+        </w:rPr>
+        <w:t>ould</w:t>
+      </w:r>
+      <w:r>
+        <w:rPr>
+          <w:rFonts w:ascii="Times New Roman" w:hAnsi="Times New Roman" w:cs="Times New Roman"/>
+          <w:sz w:val="24"/>
+          <w:szCs w:val="24"/>
+        </w:rPr>
+        <w:t xml:space="preserve"> take, what works and what does not. </w:t>
       </w:r>
     </w:p>
     <w:p>
@@ -1581,7 +3157,144 @@
           <w:sz w:val="24"/>
           <w:szCs w:val="24"/>
         </w:rPr>
-        <w:t xml:space="preserve">and decided that we wanted to do. The main reason why we chose to do this way is because there was a possibility of finding something that we could not do, and that thing could hold us of from delivering anything at all. Instead, we decided to create a dashboard and do a lot of skills for misty. However, the most important for the client was translation, which was a skill that we were afraid of not being able to deliver properly. Knowing now that translation is possible to do using the bots, we would have changed to only do a translation application and make that a big skill with lots of different functionalities. This would solve lots of problems that we faced during the project and make the workload of the whole project a little fairer than what it turned out to be. </w:t>
+        <w:t xml:space="preserve">and decided </w:t>
+      </w:r>
+      <w:r>
+        <w:rPr>
+          <w:rFonts w:ascii="Times New Roman" w:hAnsi="Times New Roman" w:cs="Times New Roman"/>
+          <w:sz w:val="24"/>
+          <w:szCs w:val="24"/>
+        </w:rPr>
+        <w:t>what</w:t>
+      </w:r>
+      <w:r>
+        <w:rPr>
+          <w:rFonts w:ascii="Times New Roman" w:hAnsi="Times New Roman" w:cs="Times New Roman"/>
+          <w:sz w:val="24"/>
+          <w:szCs w:val="24"/>
+        </w:rPr>
+        <w:t xml:space="preserve"> we wanted to do. The main reason why we chose to do th</w:t>
+      </w:r>
+      <w:r>
+        <w:rPr>
+          <w:rFonts w:ascii="Times New Roman" w:hAnsi="Times New Roman" w:cs="Times New Roman"/>
+          <w:sz w:val="24"/>
+          <w:szCs w:val="24"/>
+        </w:rPr>
+        <w:t>ings the</w:t>
+      </w:r>
+      <w:r>
+        <w:rPr>
+          <w:rFonts w:ascii="Times New Roman" w:hAnsi="Times New Roman" w:cs="Times New Roman"/>
+          <w:sz w:val="24"/>
+          <w:szCs w:val="24"/>
+        </w:rPr>
+        <w:t xml:space="preserve"> way </w:t>
+      </w:r>
+      <w:r>
+        <w:rPr>
+          <w:rFonts w:ascii="Times New Roman" w:hAnsi="Times New Roman" w:cs="Times New Roman"/>
+          <w:sz w:val="24"/>
+          <w:szCs w:val="24"/>
+        </w:rPr>
+        <w:t>we did was</w:t>
+      </w:r>
+      <w:r>
+        <w:rPr>
+          <w:rFonts w:ascii="Times New Roman" w:hAnsi="Times New Roman" w:cs="Times New Roman"/>
+          <w:sz w:val="24"/>
+          <w:szCs w:val="24"/>
+        </w:rPr>
+        <w:t xml:space="preserve"> because there was a possibility of finding something that we could not do, and that thing could hold us of from delivering any</w:t>
+      </w:r>
+      <w:r>
+        <w:rPr>
+          <w:rFonts w:ascii="Times New Roman" w:hAnsi="Times New Roman" w:cs="Times New Roman"/>
+          <w:sz w:val="24"/>
+          <w:szCs w:val="24"/>
+        </w:rPr>
+        <w:t xml:space="preserve"> skill at all</w:t>
+      </w:r>
+      <w:r>
+        <w:rPr>
+          <w:rFonts w:ascii="Times New Roman" w:hAnsi="Times New Roman" w:cs="Times New Roman"/>
+          <w:sz w:val="24"/>
+          <w:szCs w:val="24"/>
+        </w:rPr>
+        <w:t xml:space="preserve">. Instead, we decided to create a dashboard and do a lot of skills for </w:t>
+      </w:r>
+      <w:r>
+        <w:rPr>
+          <w:rFonts w:ascii="Times New Roman" w:hAnsi="Times New Roman" w:cs="Times New Roman"/>
+          <w:sz w:val="24"/>
+          <w:szCs w:val="24"/>
+        </w:rPr>
+        <w:t>M</w:t>
+      </w:r>
+      <w:r>
+        <w:rPr>
+          <w:rFonts w:ascii="Times New Roman" w:hAnsi="Times New Roman" w:cs="Times New Roman"/>
+          <w:sz w:val="24"/>
+          <w:szCs w:val="24"/>
+        </w:rPr>
+        <w:t xml:space="preserve">isty. However, the most important </w:t>
+      </w:r>
+      <w:r>
+        <w:rPr>
+          <w:rFonts w:ascii="Times New Roman" w:hAnsi="Times New Roman" w:cs="Times New Roman"/>
+          <w:sz w:val="24"/>
+          <w:szCs w:val="24"/>
+        </w:rPr>
+        <w:t xml:space="preserve">thing </w:t>
+      </w:r>
+      <w:r>
+        <w:rPr>
+          <w:rFonts w:ascii="Times New Roman" w:hAnsi="Times New Roman" w:cs="Times New Roman"/>
+          <w:sz w:val="24"/>
+          <w:szCs w:val="24"/>
+        </w:rPr>
+        <w:t xml:space="preserve">for the client was </w:t>
+      </w:r>
+      <w:r>
+        <w:rPr>
+          <w:rFonts w:ascii="Times New Roman" w:hAnsi="Times New Roman" w:cs="Times New Roman"/>
+          <w:sz w:val="24"/>
+          <w:szCs w:val="24"/>
+        </w:rPr>
+        <w:lastRenderedPageBreak/>
+        <w:t xml:space="preserve">translation, which was a skill that we were afraid of not being able to deliver properly. Knowing now that translation is possible to do using the </w:t>
+      </w:r>
+      <w:r>
+        <w:rPr>
+          <w:rFonts w:ascii="Times New Roman" w:hAnsi="Times New Roman" w:cs="Times New Roman"/>
+          <w:sz w:val="24"/>
+          <w:szCs w:val="24"/>
+        </w:rPr>
+        <w:t>rob</w:t>
+      </w:r>
+      <w:r>
+        <w:rPr>
+          <w:rFonts w:ascii="Times New Roman" w:hAnsi="Times New Roman" w:cs="Times New Roman"/>
+          <w:sz w:val="24"/>
+          <w:szCs w:val="24"/>
+        </w:rPr>
+        <w:t xml:space="preserve">ots, we would have changed to only do a translation application and make that a big skill with lots of different functionalities. This would solve </w:t>
+      </w:r>
+      <w:r>
+        <w:rPr>
+          <w:rFonts w:ascii="Times New Roman" w:hAnsi="Times New Roman" w:cs="Times New Roman"/>
+          <w:sz w:val="24"/>
+          <w:szCs w:val="24"/>
+        </w:rPr>
+        <w:t>a lot</w:t>
+      </w:r>
+      <w:r>
+        <w:rPr>
+          <w:rFonts w:ascii="Times New Roman" w:hAnsi="Times New Roman" w:cs="Times New Roman"/>
+          <w:sz w:val="24"/>
+          <w:szCs w:val="24"/>
+        </w:rPr>
+        <w:t xml:space="preserve"> of problems that we faced during the project and make the workload of the whole project a little fairer than what it turned out to be. </w:t>
       </w:r>
     </w:p>
     <w:p>
@@ -1607,26 +3320,89 @@
           <w:sz w:val="24"/>
           <w:szCs w:val="24"/>
         </w:rPr>
-        <w:t xml:space="preserve"> we would have worked more closely in the communication between robots. It took a lot of time and work to try to make the communication between robots work and we just managed to do it in some of the places. Even though it was on our priorities list, it turned out to be way harder than any other part in the project. </w:t>
-      </w:r>
-    </w:p>
-    <w:p>
-      <w:pPr>
-        <w:rPr>
-          <w:rFonts w:ascii="Times New Roman" w:hAnsi="Times New Roman" w:cs="Times New Roman"/>
-          <w:sz w:val="24"/>
-          <w:szCs w:val="24"/>
-        </w:rPr>
-      </w:pPr>
-      <w:r>
-        <w:rPr>
-          <w:rFonts w:ascii="Times New Roman" w:hAnsi="Times New Roman" w:cs="Times New Roman"/>
-          <w:sz w:val="24"/>
-          <w:szCs w:val="24"/>
-        </w:rPr>
-        <w:lastRenderedPageBreak/>
+        <w:t xml:space="preserve"> we would have worked more closely in the communication between robots. It took a lot of time and work to try to make the communication between robots work and we just managed to do it in some of the </w:t>
+      </w:r>
+      <w:r>
+        <w:rPr>
+          <w:rFonts w:ascii="Times New Roman" w:hAnsi="Times New Roman" w:cs="Times New Roman"/>
+          <w:sz w:val="24"/>
+          <w:szCs w:val="24"/>
+        </w:rPr>
+        <w:t>skills</w:t>
+      </w:r>
+      <w:r>
+        <w:rPr>
+          <w:rFonts w:ascii="Times New Roman" w:hAnsi="Times New Roman" w:cs="Times New Roman"/>
+          <w:sz w:val="24"/>
+          <w:szCs w:val="24"/>
+        </w:rPr>
+        <w:t>. Even though it was on our priorit</w:t>
+      </w:r>
+      <w:r>
+        <w:rPr>
+          <w:rFonts w:ascii="Times New Roman" w:hAnsi="Times New Roman" w:cs="Times New Roman"/>
+          <w:sz w:val="24"/>
+          <w:szCs w:val="24"/>
+        </w:rPr>
+        <w:t>y</w:t>
+      </w:r>
+      <w:r>
+        <w:rPr>
+          <w:rFonts w:ascii="Times New Roman" w:hAnsi="Times New Roman" w:cs="Times New Roman"/>
+          <w:sz w:val="24"/>
+          <w:szCs w:val="24"/>
+        </w:rPr>
+        <w:t xml:space="preserve"> list, it turned out to be way harder than any other part in the project. </w:t>
+      </w:r>
+    </w:p>
+    <w:p>
+      <w:pPr>
+        <w:rPr>
+          <w:rFonts w:ascii="Times New Roman" w:hAnsi="Times New Roman" w:cs="Times New Roman"/>
+          <w:sz w:val="24"/>
+          <w:szCs w:val="24"/>
+        </w:rPr>
+      </w:pPr>
+      <w:r>
+        <w:rPr>
+          <w:rFonts w:ascii="Times New Roman" w:hAnsi="Times New Roman" w:cs="Times New Roman"/>
+          <w:sz w:val="24"/>
+          <w:szCs w:val="24"/>
+        </w:rPr>
         <w:tab/>
-        <w:t xml:space="preserve">Lastly, we would also have changed the timeline a bit. With complete knowledge of how long things would take, changing the timeline to match more closely the resources needed for each task would help us to be a little more precise in our sprint division and work division. </w:t>
+        <w:t xml:space="preserve">Lastly, we would also have changed the timeline a bit. With complete knowledge of how long things would take, changing the timeline to match more closely the resources needed for each task would </w:t>
+      </w:r>
+      <w:r>
+        <w:rPr>
+          <w:rFonts w:ascii="Times New Roman" w:hAnsi="Times New Roman" w:cs="Times New Roman"/>
+          <w:sz w:val="24"/>
+          <w:szCs w:val="24"/>
+        </w:rPr>
+        <w:t xml:space="preserve">have </w:t>
+      </w:r>
+      <w:r>
+        <w:rPr>
+          <w:rFonts w:ascii="Times New Roman" w:hAnsi="Times New Roman" w:cs="Times New Roman"/>
+          <w:sz w:val="24"/>
+          <w:szCs w:val="24"/>
+        </w:rPr>
+        <w:t>help</w:t>
+      </w:r>
+      <w:r>
+        <w:rPr>
+          <w:rFonts w:ascii="Times New Roman" w:hAnsi="Times New Roman" w:cs="Times New Roman"/>
+          <w:sz w:val="24"/>
+          <w:szCs w:val="24"/>
+        </w:rPr>
+        <w:t>ed</w:t>
+      </w:r>
+      <w:r>
+        <w:rPr>
+          <w:rFonts w:ascii="Times New Roman" w:hAnsi="Times New Roman" w:cs="Times New Roman"/>
+          <w:sz w:val="24"/>
+          <w:szCs w:val="24"/>
+        </w:rPr>
+        <w:t xml:space="preserve"> us to be a little more precise in our sprint division and work division. </w:t>
       </w:r>
     </w:p>
     <w:sectPr>
@@ -1642,6 +3418,377 @@
 <file path=word/numbering.xml><?xml version="1.0" encoding="utf-8"?>
 <w:numbering xmlns:wpc="http://schemas.microsoft.com/office/word/2010/wordprocessingCanvas" xmlns:cx="http://schemas.microsoft.com/office/drawing/2014/chartex" xmlns:cx1="http://schemas.microsoft.com/office/drawing/2015/9/8/chartex" xmlns:cx2="http://schemas.microsoft.com/office/drawing/2015/10/21/chartex" xmlns:cx3="http://schemas.microsoft.com/office/drawing/2016/5/9/chartex" xmlns:cx4="http://schemas.microsoft.com/office/drawing/2016/5/10/chartex" xmlns:cx5="http://schemas.microsoft.com/office/drawing/2016/5/11/chartex" xmlns:cx6="http://schemas.microsoft.com/office/drawing/2016/5/12/chartex" xmlns:cx7="http://schemas.microsoft.com/office/drawing/2016/5/13/chartex" xmlns:cx8="http://schemas.microsoft.com/office/drawing/2016/5/14/chartex" xmlns:mc="http://schemas.openxmlformats.org/markup-compatibility/2006" xmlns:aink="http://schemas.microsoft.com/office/drawing/2016/ink" xmlns:am3d="http://schemas.microsoft.com/office/drawing/2017/model3d" xmlns:o="urn:schemas-microsoft-com:office:office" xmlns:r="http://schemas.openxmlformats.org/officeDocument/2006/relationships" xmlns:m="http://schemas.openxmlformats.org/officeDocument/2006/math" xmlns:v="urn:schemas-microsoft-com:vml" xmlns:wp14="http://schemas.microsoft.com/office/word/2010/wordprocessingDrawing" xmlns:wp="http://schemas.openxmlformats.org/drawingml/2006/wordprocessingDrawing" xmlns:w10="urn:schemas-microsoft-com:office:word" xmlns:w="http://schemas.openxmlformats.org/wordprocessingml/2006/main" xmlns:w14="http://schemas.microsoft.com/office/word/2010/wordml" xmlns:w15="http://schemas.microsoft.com/office/word/2012/wordml" xmlns:w16cex="http://schemas.microsoft.com/office/word/2018/wordml/cex" xmlns:w16cid="http://schemas.microsoft.com/office/word/2016/wordml/cid" xmlns:w16="http://schemas.microsoft.com/office/word/2018/wordml" xmlns:w16sdtdh="http://schemas.microsoft.com/office/word/2020/wordml/sdtdatahash" xmlns:w16se="http://schemas.microsoft.com/office/word/2015/wordml/symex" xmlns:wpg="http://schemas.microsoft.com/office/word/2010/wordprocessingGroup" xmlns:wpi="http://schemas.microsoft.com/office/word/2010/wordprocessingInk" xmlns:wne="http://schemas.microsoft.com/office/word/2006/wordml" xmlns:wps="http://schemas.microsoft.com/office/word/2010/wordprocessingShape" mc:Ignorable="w14 w15 w16se w16cid w16 w16cex w16sdtdh wp14">
   <w:abstractNum w:abstractNumId="0" w15:restartNumberingAfterBreak="0">
+    <w:nsid w:val="0E632C2F"/>
+    <w:multiLevelType w:val="hybridMultilevel"/>
+    <w:tmpl w:val="6B146288"/>
+    <w:lvl w:ilvl="0" w:tplc="0409000F">
+      <w:start w:val="1"/>
+      <w:numFmt w:val="decimal"/>
+      <w:lvlText w:val="%1."/>
+      <w:lvlJc w:val="left"/>
+      <w:pPr>
+        <w:ind w:left="720" w:hanging="360"/>
+      </w:pPr>
+    </w:lvl>
+    <w:lvl w:ilvl="1" w:tplc="04090019" w:tentative="1">
+      <w:start w:val="1"/>
+      <w:numFmt w:val="lowerLetter"/>
+      <w:lvlText w:val="%2."/>
+      <w:lvlJc w:val="left"/>
+      <w:pPr>
+        <w:ind w:left="1440" w:hanging="360"/>
+      </w:pPr>
+    </w:lvl>
+    <w:lvl w:ilvl="2" w:tplc="0409001B" w:tentative="1">
+      <w:start w:val="1"/>
+      <w:numFmt w:val="lowerRoman"/>
+      <w:lvlText w:val="%3."/>
+      <w:lvlJc w:val="right"/>
+      <w:pPr>
+        <w:ind w:left="2160" w:hanging="180"/>
+      </w:pPr>
+    </w:lvl>
+    <w:lvl w:ilvl="3" w:tplc="0409000F" w:tentative="1">
+      <w:start w:val="1"/>
+      <w:numFmt w:val="decimal"/>
+      <w:lvlText w:val="%4."/>
+      <w:lvlJc w:val="left"/>
+      <w:pPr>
+        <w:ind w:left="2880" w:hanging="360"/>
+      </w:pPr>
+    </w:lvl>
+    <w:lvl w:ilvl="4" w:tplc="04090019" w:tentative="1">
+      <w:start w:val="1"/>
+      <w:numFmt w:val="lowerLetter"/>
+      <w:lvlText w:val="%5."/>
+      <w:lvlJc w:val="left"/>
+      <w:pPr>
+        <w:ind w:left="3600" w:hanging="360"/>
+      </w:pPr>
+    </w:lvl>
+    <w:lvl w:ilvl="5" w:tplc="0409001B" w:tentative="1">
+      <w:start w:val="1"/>
+      <w:numFmt w:val="lowerRoman"/>
+      <w:lvlText w:val="%6."/>
+      <w:lvlJc w:val="right"/>
+      <w:pPr>
+        <w:ind w:left="4320" w:hanging="180"/>
+      </w:pPr>
+    </w:lvl>
+    <w:lvl w:ilvl="6" w:tplc="0409000F" w:tentative="1">
+      <w:start w:val="1"/>
+      <w:numFmt w:val="decimal"/>
+      <w:lvlText w:val="%7."/>
+      <w:lvlJc w:val="left"/>
+      <w:pPr>
+        <w:ind w:left="5040" w:hanging="360"/>
+      </w:pPr>
+    </w:lvl>
+    <w:lvl w:ilvl="7" w:tplc="04090019" w:tentative="1">
+      <w:start w:val="1"/>
+      <w:numFmt w:val="lowerLetter"/>
+      <w:lvlText w:val="%8."/>
+      <w:lvlJc w:val="left"/>
+      <w:pPr>
+        <w:ind w:left="5760" w:hanging="360"/>
+      </w:pPr>
+    </w:lvl>
+    <w:lvl w:ilvl="8" w:tplc="0409001B" w:tentative="1">
+      <w:start w:val="1"/>
+      <w:numFmt w:val="lowerRoman"/>
+      <w:lvlText w:val="%9."/>
+      <w:lvlJc w:val="right"/>
+      <w:pPr>
+        <w:ind w:left="6480" w:hanging="180"/>
+      </w:pPr>
+    </w:lvl>
+  </w:abstractNum>
+  <w:abstractNum w:abstractNumId="1" w15:restartNumberingAfterBreak="0">
+    <w:nsid w:val="4C0A5AE8"/>
+    <w:multiLevelType w:val="hybridMultilevel"/>
+    <w:tmpl w:val="A9048B42"/>
+    <w:lvl w:ilvl="0" w:tplc="04090001">
+      <w:start w:val="1"/>
+      <w:numFmt w:val="bullet"/>
+      <w:lvlText w:val=""/>
+      <w:lvlJc w:val="left"/>
+      <w:pPr>
+        <w:ind w:left="720" w:hanging="360"/>
+      </w:pPr>
+      <w:rPr>
+        <w:rFonts w:ascii="Symbol" w:hAnsi="Symbol" w:hint="default"/>
+      </w:rPr>
+    </w:lvl>
+    <w:lvl w:ilvl="1" w:tplc="04090003" w:tentative="1">
+      <w:start w:val="1"/>
+      <w:numFmt w:val="bullet"/>
+      <w:lvlText w:val="o"/>
+      <w:lvlJc w:val="left"/>
+      <w:pPr>
+        <w:ind w:left="1440" w:hanging="360"/>
+      </w:pPr>
+      <w:rPr>
+        <w:rFonts w:ascii="Courier New" w:hAnsi="Courier New" w:cs="Courier New" w:hint="default"/>
+      </w:rPr>
+    </w:lvl>
+    <w:lvl w:ilvl="2" w:tplc="04090005" w:tentative="1">
+      <w:start w:val="1"/>
+      <w:numFmt w:val="bullet"/>
+      <w:lvlText w:val=""/>
+      <w:lvlJc w:val="left"/>
+      <w:pPr>
+        <w:ind w:left="2160" w:hanging="360"/>
+      </w:pPr>
+      <w:rPr>
+        <w:rFonts w:ascii="Wingdings" w:hAnsi="Wingdings" w:hint="default"/>
+      </w:rPr>
+    </w:lvl>
+    <w:lvl w:ilvl="3" w:tplc="04090001" w:tentative="1">
+      <w:start w:val="1"/>
+      <w:numFmt w:val="bullet"/>
+      <w:lvlText w:val=""/>
+      <w:lvlJc w:val="left"/>
+      <w:pPr>
+        <w:ind w:left="2880" w:hanging="360"/>
+      </w:pPr>
+      <w:rPr>
+        <w:rFonts w:ascii="Symbol" w:hAnsi="Symbol" w:hint="default"/>
+      </w:rPr>
+    </w:lvl>
+    <w:lvl w:ilvl="4" w:tplc="04090003" w:tentative="1">
+      <w:start w:val="1"/>
+      <w:numFmt w:val="bullet"/>
+      <w:lvlText w:val="o"/>
+      <w:lvlJc w:val="left"/>
+      <w:pPr>
+        <w:ind w:left="3600" w:hanging="360"/>
+      </w:pPr>
+      <w:rPr>
+        <w:rFonts w:ascii="Courier New" w:hAnsi="Courier New" w:cs="Courier New" w:hint="default"/>
+      </w:rPr>
+    </w:lvl>
+    <w:lvl w:ilvl="5" w:tplc="04090005" w:tentative="1">
+      <w:start w:val="1"/>
+      <w:numFmt w:val="bullet"/>
+      <w:lvlText w:val=""/>
+      <w:lvlJc w:val="left"/>
+      <w:pPr>
+        <w:ind w:left="4320" w:hanging="360"/>
+      </w:pPr>
+      <w:rPr>
+        <w:rFonts w:ascii="Wingdings" w:hAnsi="Wingdings" w:hint="default"/>
+      </w:rPr>
+    </w:lvl>
+    <w:lvl w:ilvl="6" w:tplc="04090001" w:tentative="1">
+      <w:start w:val="1"/>
+      <w:numFmt w:val="bullet"/>
+      <w:lvlText w:val=""/>
+      <w:lvlJc w:val="left"/>
+      <w:pPr>
+        <w:ind w:left="5040" w:hanging="360"/>
+      </w:pPr>
+      <w:rPr>
+        <w:rFonts w:ascii="Symbol" w:hAnsi="Symbol" w:hint="default"/>
+      </w:rPr>
+    </w:lvl>
+    <w:lvl w:ilvl="7" w:tplc="04090003" w:tentative="1">
+      <w:start w:val="1"/>
+      <w:numFmt w:val="bullet"/>
+      <w:lvlText w:val="o"/>
+      <w:lvlJc w:val="left"/>
+      <w:pPr>
+        <w:ind w:left="5760" w:hanging="360"/>
+      </w:pPr>
+      <w:rPr>
+        <w:rFonts w:ascii="Courier New" w:hAnsi="Courier New" w:cs="Courier New" w:hint="default"/>
+      </w:rPr>
+    </w:lvl>
+    <w:lvl w:ilvl="8" w:tplc="04090005" w:tentative="1">
+      <w:start w:val="1"/>
+      <w:numFmt w:val="bullet"/>
+      <w:lvlText w:val=""/>
+      <w:lvlJc w:val="left"/>
+      <w:pPr>
+        <w:ind w:left="6480" w:hanging="360"/>
+      </w:pPr>
+      <w:rPr>
+        <w:rFonts w:ascii="Wingdings" w:hAnsi="Wingdings" w:hint="default"/>
+      </w:rPr>
+    </w:lvl>
+  </w:abstractNum>
+  <w:abstractNum w:abstractNumId="2" w15:restartNumberingAfterBreak="0">
+    <w:nsid w:val="58E34ABB"/>
+    <w:multiLevelType w:val="hybridMultilevel"/>
+    <w:tmpl w:val="7ACC471A"/>
+    <w:lvl w:ilvl="0" w:tplc="0409000F">
+      <w:start w:val="1"/>
+      <w:numFmt w:val="decimal"/>
+      <w:lvlText w:val="%1."/>
+      <w:lvlJc w:val="left"/>
+      <w:pPr>
+        <w:ind w:left="720" w:hanging="360"/>
+      </w:pPr>
+    </w:lvl>
+    <w:lvl w:ilvl="1" w:tplc="04090019" w:tentative="1">
+      <w:start w:val="1"/>
+      <w:numFmt w:val="lowerLetter"/>
+      <w:lvlText w:val="%2."/>
+      <w:lvlJc w:val="left"/>
+      <w:pPr>
+        <w:ind w:left="1440" w:hanging="360"/>
+      </w:pPr>
+    </w:lvl>
+    <w:lvl w:ilvl="2" w:tplc="0409001B" w:tentative="1">
+      <w:start w:val="1"/>
+      <w:numFmt w:val="lowerRoman"/>
+      <w:lvlText w:val="%3."/>
+      <w:lvlJc w:val="right"/>
+      <w:pPr>
+        <w:ind w:left="2160" w:hanging="180"/>
+      </w:pPr>
+    </w:lvl>
+    <w:lvl w:ilvl="3" w:tplc="0409000F" w:tentative="1">
+      <w:start w:val="1"/>
+      <w:numFmt w:val="decimal"/>
+      <w:lvlText w:val="%4."/>
+      <w:lvlJc w:val="left"/>
+      <w:pPr>
+        <w:ind w:left="2880" w:hanging="360"/>
+      </w:pPr>
+    </w:lvl>
+    <w:lvl w:ilvl="4" w:tplc="04090019" w:tentative="1">
+      <w:start w:val="1"/>
+      <w:numFmt w:val="lowerLetter"/>
+      <w:lvlText w:val="%5."/>
+      <w:lvlJc w:val="left"/>
+      <w:pPr>
+        <w:ind w:left="3600" w:hanging="360"/>
+      </w:pPr>
+    </w:lvl>
+    <w:lvl w:ilvl="5" w:tplc="0409001B" w:tentative="1">
+      <w:start w:val="1"/>
+      <w:numFmt w:val="lowerRoman"/>
+      <w:lvlText w:val="%6."/>
+      <w:lvlJc w:val="right"/>
+      <w:pPr>
+        <w:ind w:left="4320" w:hanging="180"/>
+      </w:pPr>
+    </w:lvl>
+    <w:lvl w:ilvl="6" w:tplc="0409000F" w:tentative="1">
+      <w:start w:val="1"/>
+      <w:numFmt w:val="decimal"/>
+      <w:lvlText w:val="%7."/>
+      <w:lvlJc w:val="left"/>
+      <w:pPr>
+        <w:ind w:left="5040" w:hanging="360"/>
+      </w:pPr>
+    </w:lvl>
+    <w:lvl w:ilvl="7" w:tplc="04090019" w:tentative="1">
+      <w:start w:val="1"/>
+      <w:numFmt w:val="lowerLetter"/>
+      <w:lvlText w:val="%8."/>
+      <w:lvlJc w:val="left"/>
+      <w:pPr>
+        <w:ind w:left="5760" w:hanging="360"/>
+      </w:pPr>
+    </w:lvl>
+    <w:lvl w:ilvl="8" w:tplc="0409001B" w:tentative="1">
+      <w:start w:val="1"/>
+      <w:numFmt w:val="lowerRoman"/>
+      <w:lvlText w:val="%9."/>
+      <w:lvlJc w:val="right"/>
+      <w:pPr>
+        <w:ind w:left="6480" w:hanging="180"/>
+      </w:pPr>
+    </w:lvl>
+  </w:abstractNum>
+  <w:abstractNum w:abstractNumId="3" w15:restartNumberingAfterBreak="0">
+    <w:nsid w:val="62CF5FD0"/>
+    <w:multiLevelType w:val="hybridMultilevel"/>
+    <w:tmpl w:val="FA60E75C"/>
+    <w:lvl w:ilvl="0" w:tplc="0409000F">
+      <w:start w:val="1"/>
+      <w:numFmt w:val="decimal"/>
+      <w:lvlText w:val="%1."/>
+      <w:lvlJc w:val="left"/>
+      <w:pPr>
+        <w:ind w:left="720" w:hanging="360"/>
+      </w:pPr>
+    </w:lvl>
+    <w:lvl w:ilvl="1" w:tplc="04090019" w:tentative="1">
+      <w:start w:val="1"/>
+      <w:numFmt w:val="lowerLetter"/>
+      <w:lvlText w:val="%2."/>
+      <w:lvlJc w:val="left"/>
+      <w:pPr>
+        <w:ind w:left="1440" w:hanging="360"/>
+      </w:pPr>
+    </w:lvl>
+    <w:lvl w:ilvl="2" w:tplc="0409001B" w:tentative="1">
+      <w:start w:val="1"/>
+      <w:numFmt w:val="lowerRoman"/>
+      <w:lvlText w:val="%3."/>
+      <w:lvlJc w:val="right"/>
+      <w:pPr>
+        <w:ind w:left="2160" w:hanging="180"/>
+      </w:pPr>
+    </w:lvl>
+    <w:lvl w:ilvl="3" w:tplc="0409000F" w:tentative="1">
+      <w:start w:val="1"/>
+      <w:numFmt w:val="decimal"/>
+      <w:lvlText w:val="%4."/>
+      <w:lvlJc w:val="left"/>
+      <w:pPr>
+        <w:ind w:left="2880" w:hanging="360"/>
+      </w:pPr>
+    </w:lvl>
+    <w:lvl w:ilvl="4" w:tplc="04090019" w:tentative="1">
+      <w:start w:val="1"/>
+      <w:numFmt w:val="lowerLetter"/>
+      <w:lvlText w:val="%5."/>
+      <w:lvlJc w:val="left"/>
+      <w:pPr>
+        <w:ind w:left="3600" w:hanging="360"/>
+      </w:pPr>
+    </w:lvl>
+    <w:lvl w:ilvl="5" w:tplc="0409001B" w:tentative="1">
+      <w:start w:val="1"/>
+      <w:numFmt w:val="lowerRoman"/>
+      <w:lvlText w:val="%6."/>
+      <w:lvlJc w:val="right"/>
+      <w:pPr>
+        <w:ind w:left="4320" w:hanging="180"/>
+      </w:pPr>
+    </w:lvl>
+    <w:lvl w:ilvl="6" w:tplc="0409000F" w:tentative="1">
+      <w:start w:val="1"/>
+      <w:numFmt w:val="decimal"/>
+      <w:lvlText w:val="%7."/>
+      <w:lvlJc w:val="left"/>
+      <w:pPr>
+        <w:ind w:left="5040" w:hanging="360"/>
+      </w:pPr>
+    </w:lvl>
+    <w:lvl w:ilvl="7" w:tplc="04090019" w:tentative="1">
+      <w:start w:val="1"/>
+      <w:numFmt w:val="lowerLetter"/>
+      <w:lvlText w:val="%8."/>
+      <w:lvlJc w:val="left"/>
+      <w:pPr>
+        <w:ind w:left="5760" w:hanging="360"/>
+      </w:pPr>
+    </w:lvl>
+    <w:lvl w:ilvl="8" w:tplc="0409001B" w:tentative="1">
+      <w:start w:val="1"/>
+      <w:numFmt w:val="lowerRoman"/>
+      <w:lvlText w:val="%9."/>
+      <w:lvlJc w:val="right"/>
+      <w:pPr>
+        <w:ind w:left="6480" w:hanging="180"/>
+      </w:pPr>
+    </w:lvl>
+  </w:abstractNum>
+  <w:abstractNum w:abstractNumId="4" w15:restartNumberingAfterBreak="0">
     <w:nsid w:val="6EEC18E6"/>
     <w:multiLevelType w:val="hybridMultilevel"/>
     <w:tmpl w:val="DB9C94E8"/>
@@ -1728,6 +3875,18 @@
     </w:lvl>
   </w:abstractNum>
   <w:num w:numId="1" w16cid:durableId="547299943">
+    <w:abstractNumId w:val="4"/>
+  </w:num>
+  <w:num w:numId="2" w16cid:durableId="554392910">
+    <w:abstractNumId w:val="1"/>
+  </w:num>
+  <w:num w:numId="3" w16cid:durableId="2031833285">
+    <w:abstractNumId w:val="2"/>
+  </w:num>
+  <w:num w:numId="4" w16cid:durableId="874540745">
+    <w:abstractNumId w:val="3"/>
+  </w:num>
+  <w:num w:numId="5" w16cid:durableId="258878553">
     <w:abstractNumId w:val="0"/>
   </w:num>
 </w:numbering>
@@ -3644,4 +5803,16 @@
     </a:ext>
   </a:extLst>
 </a:theme>
+</file>
+
+<file path=customXml/item1.xml><?xml version="1.0" encoding="utf-8"?>
+<b:Sources xmlns:b="http://schemas.openxmlformats.org/officeDocument/2006/bibliography" xmlns="http://schemas.openxmlformats.org/officeDocument/2006/bibliography" SelectedStyle="\APASixthEditionOfficeOnline.xsl" StyleName="APA" Version="6"/>
+</file>
+
+<file path=customXml/itemProps1.xml><?xml version="1.0" encoding="utf-8"?>
+<ds:datastoreItem xmlns:ds="http://schemas.openxmlformats.org/officeDocument/2006/customXml" ds:itemID="{24A20382-E0D1-48FE-9AF9-102B801A196A}">
+  <ds:schemaRefs>
+    <ds:schemaRef ds:uri="http://schemas.openxmlformats.org/officeDocument/2006/bibliography"/>
+  </ds:schemaRefs>
+</ds:datastoreItem>
 </file>
</xml_diff>

<commit_message>
fixed a design thing in the table of contents
</commit_message>
<xml_diff>
--- a/Documentation/SPFinalDocProjectRetrospective.docx
+++ b/Documentation/SPFinalDocProjectRetrospective.docx
@@ -310,11 +310,6 @@
     </w:p>
     <w:p>
       <w:pPr>
-        <w:pStyle w:val="ListParagraph"/>
-        <w:numPr>
-          <w:ilvl w:val="0"/>
-          <w:numId w:val="1"/>
-        </w:numPr>
         <w:spacing w:line="480" w:lineRule="auto"/>
         <w:rPr>
           <w:rFonts w:ascii="Times New Roman" w:eastAsia="Times New Roman" w:hAnsi="Times New Roman" w:cs="Times New Roman"/>
@@ -339,16 +334,29 @@
           <w:sz w:val="24"/>
           <w:szCs w:val="24"/>
         </w:rPr>
-        <w:t>............................................................................................2</w:t>
-      </w:r>
-    </w:p>
-    <w:p>
-      <w:pPr>
-        <w:pStyle w:val="ListParagraph"/>
-        <w:numPr>
-          <w:ilvl w:val="0"/>
-          <w:numId w:val="1"/>
-        </w:numPr>
+        <w:t>......................................................</w:t>
+      </w:r>
+      <w:r>
+        <w:rPr>
+          <w:rFonts w:ascii="Times New Roman" w:eastAsia="Times New Roman" w:hAnsi="Times New Roman" w:cs="Times New Roman"/>
+          <w:color w:val="000000" w:themeColor="text1"/>
+          <w:sz w:val="24"/>
+          <w:szCs w:val="24"/>
+        </w:rPr>
+        <w:t>............</w:t>
+      </w:r>
+      <w:r>
+        <w:rPr>
+          <w:rFonts w:ascii="Times New Roman" w:eastAsia="Times New Roman" w:hAnsi="Times New Roman" w:cs="Times New Roman"/>
+          <w:color w:val="000000" w:themeColor="text1"/>
+          <w:sz w:val="24"/>
+          <w:szCs w:val="24"/>
+        </w:rPr>
+        <w:t>......................................2</w:t>
+      </w:r>
+    </w:p>
+    <w:p>
+      <w:pPr>
         <w:spacing w:line="480" w:lineRule="auto"/>
         <w:rPr>
           <w:rFonts w:ascii="Times New Roman" w:eastAsia="Times New Roman" w:hAnsi="Times New Roman" w:cs="Times New Roman"/>
@@ -409,16 +417,29 @@
           <w:sz w:val="24"/>
           <w:szCs w:val="24"/>
         </w:rPr>
-        <w:t>..................................................................4</w:t>
-      </w:r>
-    </w:p>
-    <w:p>
-      <w:pPr>
-        <w:pStyle w:val="ListParagraph"/>
-        <w:numPr>
-          <w:ilvl w:val="0"/>
-          <w:numId w:val="1"/>
-        </w:numPr>
+        <w:t>.....................................</w:t>
+      </w:r>
+      <w:r>
+        <w:rPr>
+          <w:rFonts w:ascii="Times New Roman" w:eastAsia="Times New Roman" w:hAnsi="Times New Roman" w:cs="Times New Roman"/>
+          <w:color w:val="000000" w:themeColor="text1"/>
+          <w:sz w:val="24"/>
+          <w:szCs w:val="24"/>
+        </w:rPr>
+        <w:t>............</w:t>
+      </w:r>
+      <w:r>
+        <w:rPr>
+          <w:rFonts w:ascii="Times New Roman" w:eastAsia="Times New Roman" w:hAnsi="Times New Roman" w:cs="Times New Roman"/>
+          <w:color w:val="000000" w:themeColor="text1"/>
+          <w:sz w:val="24"/>
+          <w:szCs w:val="24"/>
+        </w:rPr>
+        <w:t>.............................4</w:t>
+      </w:r>
+    </w:p>
+    <w:p>
+      <w:pPr>
         <w:spacing w:line="480" w:lineRule="auto"/>
         <w:rPr>
           <w:rFonts w:ascii="Times New Roman" w:eastAsia="Times New Roman" w:hAnsi="Times New Roman" w:cs="Times New Roman"/>
@@ -434,7 +455,7 @@
           <w:sz w:val="24"/>
           <w:szCs w:val="24"/>
         </w:rPr>
-        <w:t>PROJECT TIMELINE</w:t>
+        <w:t>PROJECT TIMELINE.................................................................</w:t>
       </w:r>
       <w:r>
         <w:rPr>
@@ -443,7 +464,7 @@
           <w:sz w:val="24"/>
           <w:szCs w:val="24"/>
         </w:rPr>
-        <w:t>.............................................................</w:t>
+        <w:t>............</w:t>
       </w:r>
       <w:r>
         <w:rPr>
@@ -452,52 +473,7 @@
           <w:sz w:val="24"/>
           <w:szCs w:val="24"/>
         </w:rPr>
-        <w:t>....</w:t>
-      </w:r>
-      <w:r>
-        <w:rPr>
-          <w:rFonts w:ascii="Times New Roman" w:eastAsia="Times New Roman" w:hAnsi="Times New Roman" w:cs="Times New Roman"/>
-          <w:color w:val="000000" w:themeColor="text1"/>
-          <w:sz w:val="24"/>
-          <w:szCs w:val="24"/>
-        </w:rPr>
-        <w:t>.....</w:t>
-      </w:r>
-      <w:r>
-        <w:rPr>
-          <w:rFonts w:ascii="Times New Roman" w:eastAsia="Times New Roman" w:hAnsi="Times New Roman" w:cs="Times New Roman"/>
-          <w:color w:val="000000" w:themeColor="text1"/>
-          <w:sz w:val="24"/>
-          <w:szCs w:val="24"/>
-        </w:rPr>
-        <w:t>...................</w:t>
-      </w:r>
-      <w:r>
-        <w:rPr>
-          <w:rFonts w:ascii="Times New Roman" w:eastAsia="Times New Roman" w:hAnsi="Times New Roman" w:cs="Times New Roman"/>
-          <w:color w:val="000000" w:themeColor="text1"/>
-          <w:sz w:val="24"/>
-          <w:szCs w:val="24"/>
-        </w:rPr>
-        <w:t>......</w:t>
-      </w:r>
-      <w:r>
-        <w:rPr>
-          <w:rFonts w:ascii="Times New Roman" w:eastAsia="Times New Roman" w:hAnsi="Times New Roman" w:cs="Times New Roman"/>
-          <w:color w:val="000000" w:themeColor="text1"/>
-          <w:sz w:val="24"/>
-          <w:szCs w:val="24"/>
-        </w:rPr>
-        <w:t>.</w:t>
-      </w:r>
-      <w:r>
-        <w:rPr>
-          <w:rFonts w:ascii="Times New Roman" w:eastAsia="Times New Roman" w:hAnsi="Times New Roman" w:cs="Times New Roman"/>
-          <w:color w:val="000000" w:themeColor="text1"/>
-          <w:sz w:val="24"/>
-          <w:szCs w:val="24"/>
-        </w:rPr>
-        <w:t>.........5</w:t>
+        <w:t>........................................5</w:t>
       </w:r>
     </w:p>
     <w:p>
@@ -568,11 +544,6 @@
     </w:p>
     <w:p>
       <w:pPr>
-        <w:pStyle w:val="ListParagraph"/>
-        <w:numPr>
-          <w:ilvl w:val="0"/>
-          <w:numId w:val="1"/>
-        </w:numPr>
         <w:spacing w:line="480" w:lineRule="auto"/>
         <w:rPr>
           <w:rFonts w:ascii="Times New Roman" w:eastAsia="Times New Roman" w:hAnsi="Times New Roman" w:cs="Times New Roman"/>
@@ -588,7 +559,25 @@
           <w:sz w:val="24"/>
           <w:szCs w:val="24"/>
         </w:rPr>
-        <w:t>CONCLUSION……………………………………………………………………………1</w:t>
+        <w:t>CONCLUSION……………</w:t>
+      </w:r>
+      <w:r>
+        <w:rPr>
+          <w:rFonts w:ascii="Times New Roman" w:eastAsia="Times New Roman" w:hAnsi="Times New Roman" w:cs="Times New Roman"/>
+          <w:color w:val="000000" w:themeColor="text1"/>
+          <w:sz w:val="24"/>
+          <w:szCs w:val="24"/>
+        </w:rPr>
+        <w:t>………</w:t>
+      </w:r>
+      <w:r>
+        <w:rPr>
+          <w:rFonts w:ascii="Times New Roman" w:eastAsia="Times New Roman" w:hAnsi="Times New Roman" w:cs="Times New Roman"/>
+          <w:color w:val="000000" w:themeColor="text1"/>
+          <w:sz w:val="24"/>
+          <w:szCs w:val="24"/>
+        </w:rPr>
+        <w:t>………………………………………………………………1</w:t>
       </w:r>
     </w:p>
     <w:p>
@@ -2086,6 +2075,7 @@
           <w:sz w:val="24"/>
           <w:szCs w:val="24"/>
         </w:rPr>
+        <w:lastRenderedPageBreak/>
         <w:t xml:space="preserve">Sprint 3 – Week </w:t>
       </w:r>
       <w:r>
@@ -2128,7 +2118,6 @@
           <w:sz w:val="24"/>
           <w:szCs w:val="24"/>
         </w:rPr>
-        <w:lastRenderedPageBreak/>
         <w:t>Our team w</w:t>
       </w:r>
       <w:r>
@@ -3221,7 +3210,16 @@
           <w:sz w:val="24"/>
           <w:szCs w:val="24"/>
         </w:rPr>
-        <w:t xml:space="preserve">. Instead, we decided to create a dashboard and do a lot of skills for </w:t>
+        <w:t xml:space="preserve">. Instead, we decided to create a </w:t>
+      </w:r>
+      <w:r>
+        <w:rPr>
+          <w:rFonts w:ascii="Times New Roman" w:hAnsi="Times New Roman" w:cs="Times New Roman"/>
+          <w:sz w:val="24"/>
+          <w:szCs w:val="24"/>
+        </w:rPr>
+        <w:lastRenderedPageBreak/>
+        <w:t xml:space="preserve">dashboard and do a lot of skills for </w:t>
       </w:r>
       <w:r>
         <w:rPr>
@@ -3253,16 +3251,7 @@
           <w:sz w:val="24"/>
           <w:szCs w:val="24"/>
         </w:rPr>
-        <w:t xml:space="preserve">for the client was </w:t>
-      </w:r>
-      <w:r>
-        <w:rPr>
-          <w:rFonts w:ascii="Times New Roman" w:hAnsi="Times New Roman" w:cs="Times New Roman"/>
-          <w:sz w:val="24"/>
-          <w:szCs w:val="24"/>
-        </w:rPr>
-        <w:lastRenderedPageBreak/>
-        <w:t xml:space="preserve">translation, which was a skill that we were afraid of not being able to deliver properly. Knowing now that translation is possible to do using the </w:t>
+        <w:t xml:space="preserve">for the client was translation, which was a skill that we were afraid of not being able to deliver properly. Knowing now that translation is possible to do using the </w:t>
       </w:r>
       <w:r>
         <w:rPr>

</xml_diff>